<commit_message>
Định dạng tương đối hoàn chỉnh Công việc còn lại là sửa lỗi và bổ sung các phần khác vào
</commit_message>
<xml_diff>
--- a/Reports/Noi dung.docx
+++ b/Reports/Noi dung.docx
@@ -332,7 +332,7 @@
       </w:pPr>
       <w:r>
         <w:lastRenderedPageBreak/>
-        <w:t>DANH SÁCH HÌNH</w:t>
+        <w:t>Danh sách hình</w:t>
       </w:r>
     </w:p>
     <w:p/>
@@ -350,7 +350,7 @@
       </w:pPr>
       <w:r>
         <w:lastRenderedPageBreak/>
-        <w:t>DANH SÁCH BẢNG</w:t>
+        <w:t>Danh sách bảng</w:t>
       </w:r>
     </w:p>
     <w:p/>
@@ -368,7 +368,7 @@
       </w:pPr>
       <w:r>
         <w:lastRenderedPageBreak/>
-        <w:t>DANH SÁCH CÁC THUẬT NGỮ</w:t>
+        <w:t>Danh sách các thuật ngữ</w:t>
       </w:r>
     </w:p>
     <w:p/>
@@ -386,7 +386,7 @@
       </w:pPr>
       <w:r>
         <w:lastRenderedPageBreak/>
-        <w:t>TÓM TẮT</w:t>
+        <w:t>Tóm tắt</w:t>
       </w:r>
     </w:p>
     <w:p/>
@@ -414,7 +414,7 @@
       </w:pPr>
       <w:r>
         <w:lastRenderedPageBreak/>
-        <w:t>TỔNG QUAN</w:t>
+        <w:t>Tổng quan</w:t>
       </w:r>
     </w:p>
     <w:p>
@@ -422,7 +422,7 @@
         <w:pStyle w:val="Heading2"/>
       </w:pPr>
       <w:r>
-        <w:t>ĐẶT VẤN ĐỀ</w:t>
+        <w:t>Đặt vấn đề</w:t>
       </w:r>
     </w:p>
     <w:p>
@@ -489,7 +489,7 @@
         <w:pStyle w:val="Heading2"/>
       </w:pPr>
       <w:r>
-        <w:t>LỊCH SỬ VẤN ĐỀ</w:t>
+        <w:t>Lịch sử vấn đề</w:t>
       </w:r>
     </w:p>
     <w:p>
@@ -521,7 +521,7 @@
         <w:pStyle w:val="Heading2"/>
       </w:pPr>
       <w:r>
-        <w:t>PHẠM VI ĐỀ TÀI</w:t>
+        <w:t>Phạm vi đề tài</w:t>
       </w:r>
     </w:p>
     <w:p>
@@ -534,7 +534,7 @@
         <w:pStyle w:val="Heading2"/>
       </w:pPr>
       <w:r>
-        <w:t>KẾ HOẠCH THỰC HIỆN</w:t>
+        <w:t>Kế hoạch thực hiện</w:t>
       </w:r>
     </w:p>
     <w:tbl>
@@ -968,51 +968,25 @@
       <w:r>
         <w:t xml:space="preserve">Hình </w:t>
       </w:r>
-      <w:r>
-        <w:fldChar w:fldCharType="begin"/>
-      </w:r>
-      <w:r>
-        <w:instrText xml:space="preserve"> STYLEREF 1 \s </w:instrText>
-      </w:r>
-      <w:r>
-        <w:fldChar w:fldCharType="separate"/>
-      </w:r>
-      <w:r>
-        <w:rPr>
-          <w:noProof/>
-        </w:rPr>
-        <w:t>1</w:t>
-      </w:r>
-      <w:r>
-        <w:rPr>
-          <w:noProof/>
-        </w:rPr>
-        <w:fldChar w:fldCharType="end"/>
-      </w:r>
+      <w:fldSimple w:instr=" STYLEREF 1 \s ">
+        <w:r>
+          <w:rPr>
+            <w:noProof/>
+          </w:rPr>
+          <w:t>1</w:t>
+        </w:r>
+      </w:fldSimple>
       <w:r>
         <w:noBreakHyphen/>
       </w:r>
-      <w:r>
-        <w:fldChar w:fldCharType="begin"/>
-      </w:r>
-      <w:r>
-        <w:instrText xml:space="preserve"> SEQ Hình \* ARABIC \s 1 </w:instrText>
-      </w:r>
-      <w:r>
-        <w:fldChar w:fldCharType="separate"/>
-      </w:r>
-      <w:r>
-        <w:rPr>
-          <w:noProof/>
-        </w:rPr>
-        <w:t>1</w:t>
-      </w:r>
-      <w:r>
-        <w:rPr>
-          <w:noProof/>
-        </w:rPr>
-        <w:fldChar w:fldCharType="end"/>
-      </w:r>
+      <w:fldSimple w:instr=" SEQ Hình \* ARABIC \s 1 ">
+        <w:r>
+          <w:rPr>
+            <w:noProof/>
+          </w:rPr>
+          <w:t>1</w:t>
+        </w:r>
+      </w:fldSimple>
       <w:r>
         <w:t>: Kế hoạch thực hiện</w:t>
       </w:r>
@@ -1022,7 +996,7 @@
         <w:pStyle w:val="Heading2"/>
       </w:pPr>
       <w:r>
-        <w:t>PHƯƠNG PHÁP THỰC HIỆN</w:t>
+        <w:t>Phương pháp thực hiện</w:t>
       </w:r>
     </w:p>
     <w:p>
@@ -1274,7 +1248,7 @@
       </w:pPr>
       <w:r>
         <w:lastRenderedPageBreak/>
-        <w:t>CƠ SỞ LÝ THUYẾT</w:t>
+        <w:t>Cơ sở lý thuyết</w:t>
       </w:r>
     </w:p>
     <w:p>
@@ -1282,7 +1256,10 @@
         <w:pStyle w:val="Heading2"/>
       </w:pPr>
       <w:r>
-        <w:t>HỆ THỐNG THÔNG TIN ĐỊA LÝ – GIS</w:t>
+        <w:t xml:space="preserve">Hệ thống thông tin địa lý </w:t>
+      </w:r>
+      <w:r>
+        <w:t>– GIS</w:t>
       </w:r>
     </w:p>
     <w:p>
@@ -1479,51 +1456,25 @@
       <w:r>
         <w:t xml:space="preserve">Hình </w:t>
       </w:r>
-      <w:r>
-        <w:fldChar w:fldCharType="begin"/>
-      </w:r>
-      <w:r>
-        <w:instrText xml:space="preserve"> STYLEREF 1 \s </w:instrText>
-      </w:r>
-      <w:r>
-        <w:fldChar w:fldCharType="separate"/>
-      </w:r>
-      <w:r>
-        <w:rPr>
-          <w:noProof/>
-        </w:rPr>
-        <w:t>2</w:t>
-      </w:r>
-      <w:r>
-        <w:rPr>
-          <w:noProof/>
-        </w:rPr>
-        <w:fldChar w:fldCharType="end"/>
-      </w:r>
+      <w:fldSimple w:instr=" STYLEREF 1 \s ">
+        <w:r>
+          <w:rPr>
+            <w:noProof/>
+          </w:rPr>
+          <w:t>2</w:t>
+        </w:r>
+      </w:fldSimple>
       <w:r>
         <w:noBreakHyphen/>
       </w:r>
-      <w:r>
-        <w:fldChar w:fldCharType="begin"/>
-      </w:r>
-      <w:r>
-        <w:instrText xml:space="preserve"> SEQ Hình \* ARABIC \s 1 </w:instrText>
-      </w:r>
-      <w:r>
-        <w:fldChar w:fldCharType="separate"/>
-      </w:r>
-      <w:r>
-        <w:rPr>
-          <w:noProof/>
-        </w:rPr>
-        <w:t>1</w:t>
-      </w:r>
-      <w:r>
-        <w:rPr>
-          <w:noProof/>
-        </w:rPr>
-        <w:fldChar w:fldCharType="end"/>
-      </w:r>
+      <w:fldSimple w:instr=" SEQ Hình \* ARABIC \s 1 ">
+        <w:r>
+          <w:rPr>
+            <w:noProof/>
+          </w:rPr>
+          <w:t>1</w:t>
+        </w:r>
+      </w:fldSimple>
       <w:r>
         <w:t>: Biểu diễn bằng điểm, đường, đa giác</w:t>
       </w:r>
@@ -1620,51 +1571,25 @@
       <w:r>
         <w:t xml:space="preserve">Hình </w:t>
       </w:r>
-      <w:r>
-        <w:fldChar w:fldCharType="begin"/>
-      </w:r>
-      <w:r>
-        <w:instrText xml:space="preserve"> STYLEREF 1 \s </w:instrText>
-      </w:r>
-      <w:r>
-        <w:fldChar w:fldCharType="separate"/>
-      </w:r>
-      <w:r>
-        <w:rPr>
-          <w:noProof/>
-        </w:rPr>
-        <w:t>2</w:t>
-      </w:r>
-      <w:r>
-        <w:rPr>
-          <w:noProof/>
-        </w:rPr>
-        <w:fldChar w:fldCharType="end"/>
-      </w:r>
+      <w:fldSimple w:instr=" STYLEREF 1 \s ">
+        <w:r>
+          <w:rPr>
+            <w:noProof/>
+          </w:rPr>
+          <w:t>2</w:t>
+        </w:r>
+      </w:fldSimple>
       <w:r>
         <w:noBreakHyphen/>
       </w:r>
-      <w:r>
-        <w:fldChar w:fldCharType="begin"/>
-      </w:r>
-      <w:r>
-        <w:instrText xml:space="preserve"> SEQ Hình \* ARABIC \s 1 </w:instrText>
-      </w:r>
-      <w:r>
-        <w:fldChar w:fldCharType="separate"/>
-      </w:r>
-      <w:r>
-        <w:rPr>
-          <w:noProof/>
-        </w:rPr>
-        <w:t>2</w:t>
-      </w:r>
-      <w:r>
-        <w:rPr>
-          <w:noProof/>
-        </w:rPr>
-        <w:fldChar w:fldCharType="end"/>
-      </w:r>
+      <w:fldSimple w:instr=" SEQ Hình \* ARABIC \s 1 ">
+        <w:r>
+          <w:rPr>
+            <w:noProof/>
+          </w:rPr>
+          <w:t>2</w:t>
+        </w:r>
+      </w:fldSimple>
       <w:r>
         <w:t>: Biểu diễn bằng ảnh Rasters</w:t>
       </w:r>
@@ -1750,51 +1675,25 @@
       <w:r>
         <w:t xml:space="preserve">Hình </w:t>
       </w:r>
-      <w:r>
-        <w:fldChar w:fldCharType="begin"/>
-      </w:r>
-      <w:r>
-        <w:instrText xml:space="preserve"> STYLEREF 1 \s </w:instrText>
-      </w:r>
-      <w:r>
-        <w:fldChar w:fldCharType="separate"/>
-      </w:r>
-      <w:r>
-        <w:rPr>
-          <w:noProof/>
-        </w:rPr>
-        <w:t>2</w:t>
-      </w:r>
-      <w:r>
-        <w:rPr>
-          <w:noProof/>
-        </w:rPr>
-        <w:fldChar w:fldCharType="end"/>
-      </w:r>
+      <w:fldSimple w:instr=" STYLEREF 1 \s ">
+        <w:r>
+          <w:rPr>
+            <w:noProof/>
+          </w:rPr>
+          <w:t>2</w:t>
+        </w:r>
+      </w:fldSimple>
       <w:r>
         <w:noBreakHyphen/>
       </w:r>
-      <w:r>
-        <w:fldChar w:fldCharType="begin"/>
-      </w:r>
-      <w:r>
-        <w:instrText xml:space="preserve"> SEQ Hình \* ARABIC \s 1 </w:instrText>
-      </w:r>
-      <w:r>
-        <w:fldChar w:fldCharType="separate"/>
-      </w:r>
-      <w:r>
-        <w:rPr>
-          <w:noProof/>
-        </w:rPr>
-        <w:t>3</w:t>
-      </w:r>
-      <w:r>
-        <w:rPr>
-          <w:noProof/>
-        </w:rPr>
-        <w:fldChar w:fldCharType="end"/>
-      </w:r>
+      <w:fldSimple w:instr=" SEQ Hình \* ARABIC \s 1 ">
+        <w:r>
+          <w:rPr>
+            <w:noProof/>
+          </w:rPr>
+          <w:t>3</w:t>
+        </w:r>
+      </w:fldSimple>
       <w:r>
         <w:t>: Biểu diễn các mặt</w:t>
       </w:r>
@@ -2321,51 +2220,25 @@
       <w:r>
         <w:t xml:space="preserve">Hình </w:t>
       </w:r>
-      <w:r>
-        <w:fldChar w:fldCharType="begin"/>
-      </w:r>
-      <w:r>
-        <w:instrText xml:space="preserve"> STYLEREF 1 \s </w:instrText>
-      </w:r>
-      <w:r>
-        <w:fldChar w:fldCharType="separate"/>
-      </w:r>
-      <w:r>
-        <w:rPr>
-          <w:noProof/>
-        </w:rPr>
-        <w:t>2</w:t>
-      </w:r>
-      <w:r>
-        <w:rPr>
-          <w:noProof/>
-        </w:rPr>
-        <w:fldChar w:fldCharType="end"/>
-      </w:r>
+      <w:fldSimple w:instr=" STYLEREF 1 \s ">
+        <w:r>
+          <w:rPr>
+            <w:noProof/>
+          </w:rPr>
+          <w:t>2</w:t>
+        </w:r>
+      </w:fldSimple>
       <w:r>
         <w:noBreakHyphen/>
       </w:r>
-      <w:r>
-        <w:fldChar w:fldCharType="begin"/>
-      </w:r>
-      <w:r>
-        <w:instrText xml:space="preserve"> SEQ Hình \* ARABIC \s 1 </w:instrText>
-      </w:r>
-      <w:r>
-        <w:fldChar w:fldCharType="separate"/>
-      </w:r>
-      <w:r>
-        <w:rPr>
-          <w:noProof/>
-        </w:rPr>
-        <w:t>4</w:t>
-      </w:r>
-      <w:r>
-        <w:rPr>
-          <w:noProof/>
-        </w:rPr>
-        <w:fldChar w:fldCharType="end"/>
-      </w:r>
+      <w:fldSimple w:instr=" SEQ Hình \* ARABIC \s 1 ">
+        <w:r>
+          <w:rPr>
+            <w:noProof/>
+          </w:rPr>
+          <w:t>4</w:t>
+        </w:r>
+      </w:fldSimple>
       <w:r>
         <w:t>: Các biểu tượng điểm</w:t>
       </w:r>
@@ -2433,51 +2306,25 @@
       <w:r>
         <w:t xml:space="preserve">Hình </w:t>
       </w:r>
-      <w:r>
-        <w:fldChar w:fldCharType="begin"/>
-      </w:r>
-      <w:r>
-        <w:instrText xml:space="preserve"> STYLEREF 1 \s </w:instrText>
-      </w:r>
-      <w:r>
-        <w:fldChar w:fldCharType="separate"/>
-      </w:r>
-      <w:r>
-        <w:rPr>
-          <w:noProof/>
-        </w:rPr>
-        <w:t>2</w:t>
-      </w:r>
-      <w:r>
-        <w:rPr>
-          <w:noProof/>
-        </w:rPr>
-        <w:fldChar w:fldCharType="end"/>
-      </w:r>
+      <w:fldSimple w:instr=" STYLEREF 1 \s ">
+        <w:r>
+          <w:rPr>
+            <w:noProof/>
+          </w:rPr>
+          <w:t>2</w:t>
+        </w:r>
+      </w:fldSimple>
       <w:r>
         <w:noBreakHyphen/>
       </w:r>
-      <w:r>
-        <w:fldChar w:fldCharType="begin"/>
-      </w:r>
-      <w:r>
-        <w:instrText xml:space="preserve"> SEQ Hình \* ARABIC \s 1 </w:instrText>
-      </w:r>
-      <w:r>
-        <w:fldChar w:fldCharType="separate"/>
-      </w:r>
-      <w:r>
-        <w:rPr>
-          <w:noProof/>
-        </w:rPr>
-        <w:t>5</w:t>
-      </w:r>
-      <w:r>
-        <w:rPr>
-          <w:noProof/>
-        </w:rPr>
-        <w:fldChar w:fldCharType="end"/>
-      </w:r>
+      <w:fldSimple w:instr=" SEQ Hình \* ARABIC \s 1 ">
+        <w:r>
+          <w:rPr>
+            <w:noProof/>
+          </w:rPr>
+          <w:t>5</w:t>
+        </w:r>
+      </w:fldSimple>
       <w:r>
         <w:t>: Các biểu tượng đường</w:t>
       </w:r>
@@ -2546,51 +2393,25 @@
       <w:r>
         <w:t xml:space="preserve">Hình </w:t>
       </w:r>
-      <w:r>
-        <w:fldChar w:fldCharType="begin"/>
-      </w:r>
-      <w:r>
-        <w:instrText xml:space="preserve"> STYLEREF 1 \s </w:instrText>
-      </w:r>
-      <w:r>
-        <w:fldChar w:fldCharType="separate"/>
-      </w:r>
-      <w:r>
-        <w:rPr>
-          <w:noProof/>
-        </w:rPr>
-        <w:t>2</w:t>
-      </w:r>
-      <w:r>
-        <w:rPr>
-          <w:noProof/>
-        </w:rPr>
-        <w:fldChar w:fldCharType="end"/>
-      </w:r>
+      <w:fldSimple w:instr=" STYLEREF 1 \s ">
+        <w:r>
+          <w:rPr>
+            <w:noProof/>
+          </w:rPr>
+          <w:t>2</w:t>
+        </w:r>
+      </w:fldSimple>
       <w:r>
         <w:noBreakHyphen/>
       </w:r>
-      <w:r>
-        <w:fldChar w:fldCharType="begin"/>
-      </w:r>
-      <w:r>
-        <w:instrText xml:space="preserve"> SEQ Hình \* ARABIC \s 1 </w:instrText>
-      </w:r>
-      <w:r>
-        <w:fldChar w:fldCharType="separate"/>
-      </w:r>
-      <w:r>
-        <w:rPr>
-          <w:noProof/>
-        </w:rPr>
-        <w:t>6</w:t>
-      </w:r>
-      <w:r>
-        <w:rPr>
-          <w:noProof/>
-        </w:rPr>
-        <w:fldChar w:fldCharType="end"/>
-      </w:r>
+      <w:fldSimple w:instr=" SEQ Hình \* ARABIC \s 1 ">
+        <w:r>
+          <w:rPr>
+            <w:noProof/>
+          </w:rPr>
+          <w:t>6</w:t>
+        </w:r>
+      </w:fldSimple>
       <w:r>
         <w:t>: Các mẫu tô màu</w:t>
       </w:r>
@@ -2695,51 +2516,25 @@
       <w:r>
         <w:t xml:space="preserve">Hình </w:t>
       </w:r>
-      <w:r>
-        <w:fldChar w:fldCharType="begin"/>
-      </w:r>
-      <w:r>
-        <w:instrText xml:space="preserve"> STYLEREF 1 \s </w:instrText>
-      </w:r>
-      <w:r>
-        <w:fldChar w:fldCharType="separate"/>
-      </w:r>
-      <w:r>
-        <w:rPr>
-          <w:noProof/>
-        </w:rPr>
-        <w:t>2</w:t>
-      </w:r>
-      <w:r>
-        <w:rPr>
-          <w:noProof/>
-        </w:rPr>
-        <w:fldChar w:fldCharType="end"/>
-      </w:r>
+      <w:fldSimple w:instr=" STYLEREF 1 \s ">
+        <w:r>
+          <w:rPr>
+            <w:noProof/>
+          </w:rPr>
+          <w:t>2</w:t>
+        </w:r>
+      </w:fldSimple>
       <w:r>
         <w:noBreakHyphen/>
       </w:r>
-      <w:r>
-        <w:fldChar w:fldCharType="begin"/>
-      </w:r>
-      <w:r>
-        <w:instrText xml:space="preserve"> SEQ Hình \* ARABIC \s 1 </w:instrText>
-      </w:r>
-      <w:r>
-        <w:fldChar w:fldCharType="separate"/>
-      </w:r>
-      <w:r>
-        <w:rPr>
-          <w:noProof/>
-        </w:rPr>
-        <w:t>7</w:t>
-      </w:r>
-      <w:r>
-        <w:rPr>
-          <w:noProof/>
-        </w:rPr>
-        <w:fldChar w:fldCharType="end"/>
-      </w:r>
+      <w:fldSimple w:instr=" SEQ Hình \* ARABIC \s 1 ">
+        <w:r>
+          <w:rPr>
+            <w:noProof/>
+          </w:rPr>
+          <w:t>7</w:t>
+        </w:r>
+      </w:fldSimple>
       <w:bookmarkEnd w:id="0"/>
       <w:r>
         <w:t>: Hệ thống thông tin địa lý trong hệ thống thông tin nói chung</w:t>
@@ -3759,51 +3554,25 @@
       <w:r>
         <w:t xml:space="preserve">Hình </w:t>
       </w:r>
-      <w:r>
-        <w:fldChar w:fldCharType="begin"/>
-      </w:r>
-      <w:r>
-        <w:instrText xml:space="preserve"> STYLEREF 1 \s </w:instrText>
-      </w:r>
-      <w:r>
-        <w:fldChar w:fldCharType="separate"/>
-      </w:r>
-      <w:r>
-        <w:rPr>
-          <w:noProof/>
-        </w:rPr>
-        <w:t>2</w:t>
-      </w:r>
-      <w:r>
-        <w:rPr>
-          <w:noProof/>
-        </w:rPr>
-        <w:fldChar w:fldCharType="end"/>
-      </w:r>
+      <w:fldSimple w:instr=" STYLEREF 1 \s ">
+        <w:r>
+          <w:rPr>
+            <w:noProof/>
+          </w:rPr>
+          <w:t>2</w:t>
+        </w:r>
+      </w:fldSimple>
       <w:r>
         <w:noBreakHyphen/>
       </w:r>
-      <w:r>
-        <w:fldChar w:fldCharType="begin"/>
-      </w:r>
-      <w:r>
-        <w:instrText xml:space="preserve"> SEQ Hình \* ARABIC \s 1 </w:instrText>
-      </w:r>
-      <w:r>
-        <w:fldChar w:fldCharType="separate"/>
-      </w:r>
-      <w:r>
-        <w:rPr>
-          <w:noProof/>
-        </w:rPr>
-        <w:t>8</w:t>
-      </w:r>
-      <w:r>
-        <w:rPr>
-          <w:noProof/>
-        </w:rPr>
-        <w:fldChar w:fldCharType="end"/>
-      </w:r>
+      <w:fldSimple w:instr=" SEQ Hình \* ARABIC \s 1 ">
+        <w:r>
+          <w:rPr>
+            <w:noProof/>
+          </w:rPr>
+          <w:t>8</w:t>
+        </w:r>
+      </w:fldSimple>
       <w:bookmarkEnd w:id="1"/>
       <w:r>
         <w:t>: Đối tượng không gian dạng điểm, đường, vùng</w:t>
@@ -3938,51 +3707,25 @@
       <w:r>
         <w:t xml:space="preserve">Hình </w:t>
       </w:r>
-      <w:r>
-        <w:fldChar w:fldCharType="begin"/>
-      </w:r>
-      <w:r>
-        <w:instrText xml:space="preserve"> STYLEREF 1 \s </w:instrText>
-      </w:r>
-      <w:r>
-        <w:fldChar w:fldCharType="separate"/>
-      </w:r>
-      <w:r>
-        <w:rPr>
-          <w:noProof/>
-        </w:rPr>
-        <w:t>2</w:t>
-      </w:r>
-      <w:r>
-        <w:rPr>
-          <w:noProof/>
-        </w:rPr>
-        <w:fldChar w:fldCharType="end"/>
-      </w:r>
+      <w:fldSimple w:instr=" STYLEREF 1 \s ">
+        <w:r>
+          <w:rPr>
+            <w:noProof/>
+          </w:rPr>
+          <w:t>2</w:t>
+        </w:r>
+      </w:fldSimple>
       <w:r>
         <w:noBreakHyphen/>
       </w:r>
-      <w:r>
-        <w:fldChar w:fldCharType="begin"/>
-      </w:r>
-      <w:r>
-        <w:instrText xml:space="preserve"> SEQ Hình \* ARABIC \s 1 </w:instrText>
-      </w:r>
-      <w:r>
-        <w:fldChar w:fldCharType="separate"/>
-      </w:r>
-      <w:r>
-        <w:rPr>
-          <w:noProof/>
-        </w:rPr>
-        <w:t>9</w:t>
-      </w:r>
-      <w:r>
-        <w:rPr>
-          <w:noProof/>
-        </w:rPr>
-        <w:fldChar w:fldCharType="end"/>
-      </w:r>
+      <w:fldSimple w:instr=" SEQ Hình \* ARABIC \s 1 ">
+        <w:r>
+          <w:rPr>
+            <w:noProof/>
+          </w:rPr>
+          <w:t>9</w:t>
+        </w:r>
+      </w:fldSimple>
       <w:r>
         <w:t>: Hệ tọa độ phẳng x, y</w:t>
       </w:r>
@@ -4086,51 +3829,25 @@
       <w:r>
         <w:t xml:space="preserve">Hình </w:t>
       </w:r>
-      <w:r>
-        <w:fldChar w:fldCharType="begin"/>
-      </w:r>
-      <w:r>
-        <w:instrText xml:space="preserve"> STYLEREF 1 \s </w:instrText>
-      </w:r>
-      <w:r>
-        <w:fldChar w:fldCharType="separate"/>
-      </w:r>
-      <w:r>
-        <w:rPr>
-          <w:noProof/>
-        </w:rPr>
-        <w:t>2</w:t>
-      </w:r>
-      <w:r>
-        <w:rPr>
-          <w:noProof/>
-        </w:rPr>
-        <w:fldChar w:fldCharType="end"/>
-      </w:r>
+      <w:fldSimple w:instr=" STYLEREF 1 \s ">
+        <w:r>
+          <w:rPr>
+            <w:noProof/>
+          </w:rPr>
+          <w:t>2</w:t>
+        </w:r>
+      </w:fldSimple>
       <w:r>
         <w:noBreakHyphen/>
       </w:r>
-      <w:r>
-        <w:fldChar w:fldCharType="begin"/>
-      </w:r>
-      <w:r>
-        <w:instrText xml:space="preserve"> SEQ Hình \* ARABIC \s 1 </w:instrText>
-      </w:r>
-      <w:r>
-        <w:fldChar w:fldCharType="separate"/>
-      </w:r>
-      <w:r>
-        <w:rPr>
-          <w:noProof/>
-        </w:rPr>
-        <w:t>10</w:t>
-      </w:r>
-      <w:r>
-        <w:rPr>
-          <w:noProof/>
-        </w:rPr>
-        <w:fldChar w:fldCharType="end"/>
-      </w:r>
+      <w:fldSimple w:instr=" SEQ Hình \* ARABIC \s 1 ">
+        <w:r>
+          <w:rPr>
+            <w:noProof/>
+          </w:rPr>
+          <w:t>10</w:t>
+        </w:r>
+      </w:fldSimple>
       <w:r>
         <w:t>: Biểu diễn đối tượng với định danh</w:t>
       </w:r>
@@ -4288,17 +4005,17 @@
         <w:t>Raster được hiểu là ô hình vuông có kích thước nhất định gọi là cell hoặc pixel (picture element), cấu trúc raster là cấu trúc hình ảnh. Mỗi ô vuông có chứa thông tin về một đối tượng hay một sự hợp phần của đối tượng. Vị trí của đối tượng được xác định bởi vị trí của các ô vuong theo trật tự hàng và cột. Cấu trúc dữ liệu Raster đơn giản nhất là cấu trúc dạng bảng, ở đó có chứa các thông tin về tọa độ và thuộc tính phi không gian. Thông tin về vị trí được thể hiện ở tọa độ theo hàng và cột, tính theo trật tự sắp xếp của dữ liệu. Trường hợp có nhiều tính chất thì có thể gọi là thông tin nhiều chiều. Bảng thuộc tính hai chiều của đối tượng được gọi là bảng một chiều hay còn gọi là bảng thuộc tính Raster mở rộng (expanded Raster table). Cấu trúc raster đầy đủ là cấu trúc có đầy đủ số lượng các pixel sắp xếp theo những vị trí xác định. Cấu trúc raster rất tiện lợi cho việc áp dụng các chức nằng xử lý không gian dựa trên nguyên tắc chồng xếp thông tin nhiều lớp.  Các đặc điểm không gian có thông tin về địa lý, nghĩa là chúng có thể được trình bày trên bất cứ một bản đồ nào của một hệ tọa độ đã biết. Cấu trúc raster yêu cầu mỗi một đặc điểm phải được trình bày thành dạng đơn vị hình ảnh. Trong trường hợp này một bản đồ được phân chia thành nhiều pixels, mỗi pixel có vị trí theo hàng và cột. Một điểm nhỏ nhất được trình bày bởi một pixel đơn lẻ và nó chiếm một diện tích bằng kích thước của một pixel.</w:t>
       </w:r>
     </w:p>
-    <w:bookmarkStart w:id="2" w:name="_MON_1115876409"/>
-    <w:bookmarkStart w:id="3" w:name="_MON_1115876530"/>
-    <w:bookmarkStart w:id="4" w:name="_MON_1119383566"/>
-    <w:bookmarkStart w:id="5" w:name="_MON_1073481694"/>
-    <w:bookmarkStart w:id="6" w:name="_MON_1073717353"/>
-    <w:bookmarkStart w:id="7" w:name="_MON_1073719496"/>
-    <w:bookmarkStart w:id="8" w:name="_MON_1112701073"/>
-    <w:bookmarkStart w:id="9" w:name="_MON_1112702776"/>
-    <w:bookmarkStart w:id="10" w:name="_MON_1115875698"/>
-    <w:bookmarkStart w:id="11" w:name="_MON_1115875873"/>
-    <w:bookmarkStart w:id="12" w:name="_MON_1115876037"/>
+    <w:bookmarkStart w:id="2" w:name="_MON_1115876530"/>
+    <w:bookmarkStart w:id="3" w:name="_MON_1119383566"/>
+    <w:bookmarkStart w:id="4" w:name="_MON_1073481694"/>
+    <w:bookmarkStart w:id="5" w:name="_MON_1073717353"/>
+    <w:bookmarkStart w:id="6" w:name="_MON_1073719496"/>
+    <w:bookmarkStart w:id="7" w:name="_MON_1112701073"/>
+    <w:bookmarkStart w:id="8" w:name="_MON_1112702776"/>
+    <w:bookmarkStart w:id="9" w:name="_MON_1115875698"/>
+    <w:bookmarkStart w:id="10" w:name="_MON_1115875873"/>
+    <w:bookmarkStart w:id="11" w:name="_MON_1115876037"/>
+    <w:bookmarkStart w:id="12" w:name="_MON_1115876212"/>
     <w:bookmarkEnd w:id="2"/>
     <w:bookmarkEnd w:id="3"/>
     <w:bookmarkEnd w:id="4"/>
@@ -4310,7 +4027,7 @@
     <w:bookmarkEnd w:id="10"/>
     <w:bookmarkEnd w:id="11"/>
     <w:bookmarkEnd w:id="12"/>
-    <w:bookmarkStart w:id="13" w:name="_MON_1115876212"/>
+    <w:bookmarkStart w:id="13" w:name="_MON_1115876409"/>
     <w:bookmarkEnd w:id="13"/>
     <w:p>
       <w:pPr>
@@ -4344,7 +4061,7 @@
             <w10:borderbottom type="single" width="4"/>
             <w10:borderright type="single" width="4"/>
           </v:shape>
-          <o:OLEObject Type="Embed" ProgID="Word.Picture.8" ShapeID="_x0000_i1025" DrawAspect="Content" ObjectID="_1394726574" r:id="rId26"/>
+          <o:OLEObject Type="Embed" ProgID="Word.Picture.8" ShapeID="_x0000_i1025" DrawAspect="Content" ObjectID="_1394735408" r:id="rId26"/>
         </w:object>
       </w:r>
     </w:p>
@@ -4356,51 +4073,25 @@
         <w:lastRenderedPageBreak/>
         <w:t xml:space="preserve">Hình </w:t>
       </w:r>
-      <w:r>
-        <w:fldChar w:fldCharType="begin"/>
-      </w:r>
-      <w:r>
-        <w:instrText xml:space="preserve"> STYLEREF 1 \s </w:instrText>
-      </w:r>
-      <w:r>
-        <w:fldChar w:fldCharType="separate"/>
-      </w:r>
-      <w:r>
-        <w:rPr>
-          <w:noProof/>
-        </w:rPr>
-        <w:t>2</w:t>
-      </w:r>
-      <w:r>
-        <w:rPr>
-          <w:noProof/>
-        </w:rPr>
-        <w:fldChar w:fldCharType="end"/>
-      </w:r>
+      <w:fldSimple w:instr=" STYLEREF 1 \s ">
+        <w:r>
+          <w:rPr>
+            <w:noProof/>
+          </w:rPr>
+          <w:t>2</w:t>
+        </w:r>
+      </w:fldSimple>
       <w:r>
         <w:noBreakHyphen/>
       </w:r>
-      <w:r>
-        <w:fldChar w:fldCharType="begin"/>
-      </w:r>
-      <w:r>
-        <w:instrText xml:space="preserve"> SEQ Hình \* ARABIC \s 1 </w:instrText>
-      </w:r>
-      <w:r>
-        <w:fldChar w:fldCharType="separate"/>
-      </w:r>
-      <w:r>
-        <w:rPr>
-          <w:noProof/>
-        </w:rPr>
-        <w:t>11</w:t>
-      </w:r>
-      <w:r>
-        <w:rPr>
-          <w:noProof/>
-        </w:rPr>
-        <w:fldChar w:fldCharType="end"/>
-      </w:r>
+      <w:fldSimple w:instr=" SEQ Hình \* ARABIC \s 1 ">
+        <w:r>
+          <w:rPr>
+            <w:noProof/>
+          </w:rPr>
+          <w:t>11</w:t>
+        </w:r>
+      </w:fldSimple>
       <w:r>
         <w:t>: Một đường có thể tổ chức trong cấu trúc Vector (A) và Raster (B)</w:t>
       </w:r>
@@ -4471,51 +4162,25 @@
       <w:r>
         <w:t xml:space="preserve">Hình </w:t>
       </w:r>
-      <w:r>
-        <w:fldChar w:fldCharType="begin"/>
-      </w:r>
-      <w:r>
-        <w:instrText xml:space="preserve"> STYLEREF 1 \s </w:instrText>
-      </w:r>
-      <w:r>
-        <w:fldChar w:fldCharType="separate"/>
-      </w:r>
-      <w:r>
-        <w:rPr>
-          <w:noProof/>
-        </w:rPr>
-        <w:t>2</w:t>
-      </w:r>
-      <w:r>
-        <w:rPr>
-          <w:noProof/>
-        </w:rPr>
-        <w:fldChar w:fldCharType="end"/>
-      </w:r>
+      <w:fldSimple w:instr=" STYLEREF 1 \s ">
+        <w:r>
+          <w:rPr>
+            <w:noProof/>
+          </w:rPr>
+          <w:t>2</w:t>
+        </w:r>
+      </w:fldSimple>
       <w:r>
         <w:noBreakHyphen/>
       </w:r>
-      <w:r>
-        <w:fldChar w:fldCharType="begin"/>
-      </w:r>
-      <w:r>
-        <w:instrText xml:space="preserve"> SEQ Hình \* ARABIC \s 1 </w:instrText>
-      </w:r>
-      <w:r>
-        <w:fldChar w:fldCharType="separate"/>
-      </w:r>
-      <w:r>
-        <w:rPr>
-          <w:noProof/>
-        </w:rPr>
-        <w:t>12</w:t>
-      </w:r>
-      <w:r>
-        <w:rPr>
-          <w:noProof/>
-        </w:rPr>
-        <w:fldChar w:fldCharType="end"/>
-      </w:r>
+      <w:fldSimple w:instr=" SEQ Hình \* ARABIC \s 1 ">
+        <w:r>
+          <w:rPr>
+            <w:noProof/>
+          </w:rPr>
+          <w:t>12</w:t>
+        </w:r>
+      </w:fldSimple>
       <w:r>
         <w:t>: Đối tượng đường dạng raster</w:t>
       </w:r>
@@ -4743,51 +4408,25 @@
       <w:r>
         <w:t xml:space="preserve">Hình </w:t>
       </w:r>
-      <w:r>
-        <w:fldChar w:fldCharType="begin"/>
-      </w:r>
-      <w:r>
-        <w:instrText xml:space="preserve"> STYLEREF 1 \s </w:instrText>
-      </w:r>
-      <w:r>
-        <w:fldChar w:fldCharType="separate"/>
-      </w:r>
-      <w:r>
-        <w:rPr>
-          <w:noProof/>
-        </w:rPr>
-        <w:t>2</w:t>
-      </w:r>
-      <w:r>
-        <w:rPr>
-          <w:noProof/>
-        </w:rPr>
-        <w:fldChar w:fldCharType="end"/>
-      </w:r>
+      <w:fldSimple w:instr=" STYLEREF 1 \s ">
+        <w:r>
+          <w:rPr>
+            <w:noProof/>
+          </w:rPr>
+          <w:t>2</w:t>
+        </w:r>
+      </w:fldSimple>
       <w:r>
         <w:noBreakHyphen/>
       </w:r>
-      <w:r>
-        <w:fldChar w:fldCharType="begin"/>
-      </w:r>
-      <w:r>
-        <w:instrText xml:space="preserve"> SEQ Hình \* ARABIC \s 1 </w:instrText>
-      </w:r>
-      <w:r>
-        <w:fldChar w:fldCharType="separate"/>
-      </w:r>
-      <w:r>
-        <w:rPr>
-          <w:noProof/>
-        </w:rPr>
-        <w:t>13</w:t>
-      </w:r>
-      <w:r>
-        <w:rPr>
-          <w:noProof/>
-        </w:rPr>
-        <w:fldChar w:fldCharType="end"/>
-      </w:r>
+      <w:fldSimple w:instr=" SEQ Hình \* ARABIC \s 1 ">
+        <w:r>
+          <w:rPr>
+            <w:noProof/>
+          </w:rPr>
+          <w:t>13</w:t>
+        </w:r>
+      </w:fldSimple>
       <w:r>
         <w:t>: Mô phỏng cách  thể hiện các khoanh vi theo cấu trúc Raster</w:t>
       </w:r>
@@ -5167,51 +4806,25 @@
       <w:r>
         <w:t xml:space="preserve">Hình </w:t>
       </w:r>
-      <w:r>
-        <w:fldChar w:fldCharType="begin"/>
-      </w:r>
-      <w:r>
-        <w:instrText xml:space="preserve"> STYLEREF 1 \s </w:instrText>
-      </w:r>
-      <w:r>
-        <w:fldChar w:fldCharType="separate"/>
-      </w:r>
-      <w:r>
-        <w:rPr>
-          <w:noProof/>
-        </w:rPr>
-        <w:t>2</w:t>
-      </w:r>
-      <w:r>
-        <w:rPr>
-          <w:noProof/>
-        </w:rPr>
-        <w:fldChar w:fldCharType="end"/>
-      </w:r>
+      <w:fldSimple w:instr=" STYLEREF 1 \s ">
+        <w:r>
+          <w:rPr>
+            <w:noProof/>
+          </w:rPr>
+          <w:t>2</w:t>
+        </w:r>
+      </w:fldSimple>
       <w:r>
         <w:noBreakHyphen/>
       </w:r>
-      <w:r>
-        <w:fldChar w:fldCharType="begin"/>
-      </w:r>
-      <w:r>
-        <w:instrText xml:space="preserve"> SEQ Hình \* ARABIC \s 1 </w:instrText>
-      </w:r>
-      <w:r>
-        <w:fldChar w:fldCharType="separate"/>
-      </w:r>
-      <w:r>
-        <w:rPr>
-          <w:noProof/>
-        </w:rPr>
-        <w:t>14</w:t>
-      </w:r>
-      <w:r>
-        <w:rPr>
-          <w:noProof/>
-        </w:rPr>
-        <w:fldChar w:fldCharType="end"/>
-      </w:r>
+      <w:fldSimple w:instr=" SEQ Hình \* ARABIC \s 1 ">
+        <w:r>
+          <w:rPr>
+            <w:noProof/>
+          </w:rPr>
+          <w:t>14</w:t>
+        </w:r>
+      </w:fldSimple>
       <w:r>
         <w:t>: Tiếp giáp không gian giữa các đối tượng</w:t>
       </w:r>
@@ -5287,51 +4900,25 @@
       <w:r>
         <w:t xml:space="preserve">Hình </w:t>
       </w:r>
-      <w:r>
-        <w:fldChar w:fldCharType="begin"/>
-      </w:r>
-      <w:r>
-        <w:instrText xml:space="preserve"> STYLEREF 1 \s </w:instrText>
-      </w:r>
-      <w:r>
-        <w:fldChar w:fldCharType="separate"/>
-      </w:r>
-      <w:r>
-        <w:rPr>
-          <w:noProof/>
-        </w:rPr>
-        <w:t>2</w:t>
-      </w:r>
-      <w:r>
-        <w:rPr>
-          <w:noProof/>
-        </w:rPr>
-        <w:fldChar w:fldCharType="end"/>
-      </w:r>
+      <w:fldSimple w:instr=" STYLEREF 1 \s ">
+        <w:r>
+          <w:rPr>
+            <w:noProof/>
+          </w:rPr>
+          <w:t>2</w:t>
+        </w:r>
+      </w:fldSimple>
       <w:r>
         <w:noBreakHyphen/>
       </w:r>
-      <w:r>
-        <w:fldChar w:fldCharType="begin"/>
-      </w:r>
-      <w:r>
-        <w:instrText xml:space="preserve"> SEQ Hình \* ARABIC \s 1 </w:instrText>
-      </w:r>
-      <w:r>
-        <w:fldChar w:fldCharType="separate"/>
-      </w:r>
-      <w:r>
-        <w:rPr>
-          <w:noProof/>
-        </w:rPr>
-        <w:t>15</w:t>
-      </w:r>
-      <w:r>
-        <w:rPr>
-          <w:noProof/>
-        </w:rPr>
-        <w:fldChar w:fldCharType="end"/>
-      </w:r>
+      <w:fldSimple w:instr=" SEQ Hình \* ARABIC \s 1 ">
+        <w:r>
+          <w:rPr>
+            <w:noProof/>
+          </w:rPr>
+          <w:t>15</w:t>
+        </w:r>
+      </w:fldSimple>
       <w:r>
         <w:t>: Tiếp nối không gian giữa các đối tượng</w:t>
       </w:r>
@@ -5406,51 +4993,25 @@
       <w:r>
         <w:t xml:space="preserve">Hình </w:t>
       </w:r>
-      <w:r>
-        <w:fldChar w:fldCharType="begin"/>
-      </w:r>
-      <w:r>
-        <w:instrText xml:space="preserve"> STYLEREF 1 \s </w:instrText>
-      </w:r>
-      <w:r>
-        <w:fldChar w:fldCharType="separate"/>
-      </w:r>
-      <w:r>
-        <w:rPr>
-          <w:noProof/>
-        </w:rPr>
-        <w:t>2</w:t>
-      </w:r>
-      <w:r>
-        <w:rPr>
-          <w:noProof/>
-        </w:rPr>
-        <w:fldChar w:fldCharType="end"/>
-      </w:r>
+      <w:fldSimple w:instr=" STYLEREF 1 \s ">
+        <w:r>
+          <w:rPr>
+            <w:noProof/>
+          </w:rPr>
+          <w:t>2</w:t>
+        </w:r>
+      </w:fldSimple>
       <w:r>
         <w:noBreakHyphen/>
       </w:r>
-      <w:r>
-        <w:fldChar w:fldCharType="begin"/>
-      </w:r>
-      <w:r>
-        <w:instrText xml:space="preserve"> SEQ Hình \* ARABIC \s 1 </w:instrText>
-      </w:r>
-      <w:r>
-        <w:fldChar w:fldCharType="separate"/>
-      </w:r>
-      <w:r>
-        <w:rPr>
-          <w:noProof/>
-        </w:rPr>
-        <w:t>16</w:t>
-      </w:r>
-      <w:r>
-        <w:rPr>
-          <w:noProof/>
-        </w:rPr>
-        <w:fldChar w:fldCharType="end"/>
-      </w:r>
+      <w:fldSimple w:instr=" SEQ Hình \* ARABIC \s 1 ">
+        <w:r>
+          <w:rPr>
+            <w:noProof/>
+          </w:rPr>
+          <w:t>16</w:t>
+        </w:r>
+      </w:fldSimple>
       <w:r>
         <w:t>: Lồng ghép không gian giữa các đối tượng</w:t>
       </w:r>
@@ -5526,51 +5087,25 @@
         <w:lastRenderedPageBreak/>
         <w:t xml:space="preserve">Hình </w:t>
       </w:r>
-      <w:r>
-        <w:fldChar w:fldCharType="begin"/>
-      </w:r>
-      <w:r>
-        <w:instrText xml:space="preserve"> STYLEREF 1 \s </w:instrText>
-      </w:r>
-      <w:r>
-        <w:fldChar w:fldCharType="separate"/>
-      </w:r>
-      <w:r>
-        <w:rPr>
-          <w:noProof/>
-        </w:rPr>
-        <w:t>2</w:t>
-      </w:r>
-      <w:r>
-        <w:rPr>
-          <w:noProof/>
-        </w:rPr>
-        <w:fldChar w:fldCharType="end"/>
-      </w:r>
+      <w:fldSimple w:instr=" STYLEREF 1 \s ">
+        <w:r>
+          <w:rPr>
+            <w:noProof/>
+          </w:rPr>
+          <w:t>2</w:t>
+        </w:r>
+      </w:fldSimple>
       <w:r>
         <w:noBreakHyphen/>
       </w:r>
-      <w:r>
-        <w:fldChar w:fldCharType="begin"/>
-      </w:r>
-      <w:r>
-        <w:instrText xml:space="preserve"> SEQ Hình \* ARABIC \s 1 </w:instrText>
-      </w:r>
-      <w:r>
-        <w:fldChar w:fldCharType="separate"/>
-      </w:r>
-      <w:r>
-        <w:rPr>
-          <w:noProof/>
-        </w:rPr>
-        <w:t>17</w:t>
-      </w:r>
-      <w:r>
-        <w:rPr>
-          <w:noProof/>
-        </w:rPr>
-        <w:fldChar w:fldCharType="end"/>
-      </w:r>
+      <w:fldSimple w:instr=" SEQ Hình \* ARABIC \s 1 ">
+        <w:r>
+          <w:rPr>
+            <w:noProof/>
+          </w:rPr>
+          <w:t>17</w:t>
+        </w:r>
+      </w:fldSimple>
       <w:r>
         <w:t>: Tương quan không gian giữa các đối tượng</w:t>
       </w:r>
@@ -5691,51 +5226,25 @@
       <w:r>
         <w:t xml:space="preserve">Hình </w:t>
       </w:r>
-      <w:r>
-        <w:fldChar w:fldCharType="begin"/>
-      </w:r>
-      <w:r>
-        <w:instrText xml:space="preserve"> STYLEREF 1 \s </w:instrText>
-      </w:r>
-      <w:r>
-        <w:fldChar w:fldCharType="separate"/>
-      </w:r>
-      <w:r>
-        <w:rPr>
-          <w:noProof/>
-        </w:rPr>
-        <w:t>2</w:t>
-      </w:r>
-      <w:r>
-        <w:rPr>
-          <w:noProof/>
-        </w:rPr>
-        <w:fldChar w:fldCharType="end"/>
-      </w:r>
+      <w:fldSimple w:instr=" STYLEREF 1 \s ">
+        <w:r>
+          <w:rPr>
+            <w:noProof/>
+          </w:rPr>
+          <w:t>2</w:t>
+        </w:r>
+      </w:fldSimple>
       <w:r>
         <w:noBreakHyphen/>
       </w:r>
-      <w:r>
-        <w:fldChar w:fldCharType="begin"/>
-      </w:r>
-      <w:r>
-        <w:instrText xml:space="preserve"> SEQ Hình \* ARABIC \s 1 </w:instrText>
-      </w:r>
-      <w:r>
-        <w:fldChar w:fldCharType="separate"/>
-      </w:r>
-      <w:r>
-        <w:rPr>
-          <w:noProof/>
-        </w:rPr>
-        <w:t>18</w:t>
-      </w:r>
-      <w:r>
-        <w:rPr>
-          <w:noProof/>
-        </w:rPr>
-        <w:fldChar w:fldCharType="end"/>
-      </w:r>
+      <w:fldSimple w:instr=" SEQ Hình \* ARABIC \s 1 ">
+        <w:r>
+          <w:rPr>
+            <w:noProof/>
+          </w:rPr>
+          <w:t>18</w:t>
+        </w:r>
+      </w:fldSimple>
       <w:r>
         <w:t>: Danh sách cung - nút</w:t>
       </w:r>
@@ -5807,51 +5316,25 @@
       <w:r>
         <w:t xml:space="preserve">Hình </w:t>
       </w:r>
-      <w:r>
-        <w:fldChar w:fldCharType="begin"/>
-      </w:r>
-      <w:r>
-        <w:instrText xml:space="preserve"> STYLEREF 1 \s </w:instrText>
-      </w:r>
-      <w:r>
-        <w:fldChar w:fldCharType="separate"/>
-      </w:r>
-      <w:r>
-        <w:rPr>
-          <w:noProof/>
-        </w:rPr>
-        <w:t>2</w:t>
-      </w:r>
-      <w:r>
-        <w:rPr>
-          <w:noProof/>
-        </w:rPr>
-        <w:fldChar w:fldCharType="end"/>
-      </w:r>
+      <w:fldSimple w:instr=" STYLEREF 1 \s ">
+        <w:r>
+          <w:rPr>
+            <w:noProof/>
+          </w:rPr>
+          <w:t>2</w:t>
+        </w:r>
+      </w:fldSimple>
       <w:r>
         <w:noBreakHyphen/>
       </w:r>
-      <w:r>
-        <w:fldChar w:fldCharType="begin"/>
-      </w:r>
-      <w:r>
-        <w:instrText xml:space="preserve"> SEQ Hình \* ARABIC \s 1 </w:instrText>
-      </w:r>
-      <w:r>
-        <w:fldChar w:fldCharType="separate"/>
-      </w:r>
-      <w:r>
-        <w:rPr>
-          <w:noProof/>
-        </w:rPr>
-        <w:t>19</w:t>
-      </w:r>
-      <w:r>
-        <w:rPr>
-          <w:noProof/>
-        </w:rPr>
-        <w:fldChar w:fldCharType="end"/>
-      </w:r>
+      <w:fldSimple w:instr=" SEQ Hình \* ARABIC \s 1 ">
+        <w:r>
+          <w:rPr>
+            <w:noProof/>
+          </w:rPr>
+          <w:t>19</w:t>
+        </w:r>
+      </w:fldSimple>
       <w:r>
         <w:t>: Dạng Cung - Nút giữa các đối tượng</w:t>
       </w:r>
@@ -5931,51 +5414,25 @@
       <w:r>
         <w:t xml:space="preserve">Hình </w:t>
       </w:r>
-      <w:r>
-        <w:fldChar w:fldCharType="begin"/>
-      </w:r>
-      <w:r>
-        <w:instrText xml:space="preserve"> STYLEREF 1 \s </w:instrText>
-      </w:r>
-      <w:r>
-        <w:fldChar w:fldCharType="separate"/>
-      </w:r>
-      <w:r>
-        <w:rPr>
-          <w:noProof/>
-        </w:rPr>
-        <w:t>2</w:t>
-      </w:r>
-      <w:r>
-        <w:rPr>
-          <w:noProof/>
-        </w:rPr>
-        <w:fldChar w:fldCharType="end"/>
-      </w:r>
+      <w:fldSimple w:instr=" STYLEREF 1 \s ">
+        <w:r>
+          <w:rPr>
+            <w:noProof/>
+          </w:rPr>
+          <w:t>2</w:t>
+        </w:r>
+      </w:fldSimple>
       <w:r>
         <w:noBreakHyphen/>
       </w:r>
-      <w:r>
-        <w:fldChar w:fldCharType="begin"/>
-      </w:r>
-      <w:r>
-        <w:instrText xml:space="preserve"> SEQ Hình \* ARABIC \s 1 </w:instrText>
-      </w:r>
-      <w:r>
-        <w:fldChar w:fldCharType="separate"/>
-      </w:r>
-      <w:r>
-        <w:rPr>
-          <w:noProof/>
-        </w:rPr>
-        <w:t>20</w:t>
-      </w:r>
-      <w:r>
-        <w:rPr>
-          <w:noProof/>
-        </w:rPr>
-        <w:fldChar w:fldCharType="end"/>
-      </w:r>
+      <w:fldSimple w:instr=" SEQ Hình \* ARABIC \s 1 ">
+        <w:r>
+          <w:rPr>
+            <w:noProof/>
+          </w:rPr>
+          <w:t>20</w:t>
+        </w:r>
+      </w:fldSimple>
       <w:r>
         <w:t>: Danh sách vùng cung</w:t>
       </w:r>
@@ -6066,51 +5523,25 @@
       <w:r>
         <w:t xml:space="preserve">Hình </w:t>
       </w:r>
-      <w:r>
-        <w:fldChar w:fldCharType="begin"/>
-      </w:r>
-      <w:r>
-        <w:instrText xml:space="preserve"> STYLEREF 1 \s </w:instrText>
-      </w:r>
-      <w:r>
-        <w:fldChar w:fldCharType="separate"/>
-      </w:r>
-      <w:r>
-        <w:rPr>
-          <w:noProof/>
-        </w:rPr>
-        <w:t>2</w:t>
-      </w:r>
-      <w:r>
-        <w:rPr>
-          <w:noProof/>
-        </w:rPr>
-        <w:fldChar w:fldCharType="end"/>
-      </w:r>
+      <w:fldSimple w:instr=" STYLEREF 1 \s ">
+        <w:r>
+          <w:rPr>
+            <w:noProof/>
+          </w:rPr>
+          <w:t>2</w:t>
+        </w:r>
+      </w:fldSimple>
       <w:r>
         <w:noBreakHyphen/>
       </w:r>
-      <w:r>
-        <w:fldChar w:fldCharType="begin"/>
-      </w:r>
-      <w:r>
-        <w:instrText xml:space="preserve"> SEQ Hình \* ARABIC \s 1 </w:instrText>
-      </w:r>
-      <w:r>
-        <w:fldChar w:fldCharType="separate"/>
-      </w:r>
-      <w:r>
-        <w:rPr>
-          <w:noProof/>
-        </w:rPr>
-        <w:t>21</w:t>
-      </w:r>
-      <w:r>
-        <w:rPr>
-          <w:noProof/>
-        </w:rPr>
-        <w:fldChar w:fldCharType="end"/>
-      </w:r>
+      <w:fldSimple w:instr=" SEQ Hình \* ARABIC \s 1 ">
+        <w:r>
+          <w:rPr>
+            <w:noProof/>
+          </w:rPr>
+          <w:t>21</w:t>
+        </w:r>
+      </w:fldSimple>
       <w:r>
         <w:t>: Danh sách trái phải</w:t>
       </w:r>
@@ -6312,51 +5743,25 @@
         <w:lastRenderedPageBreak/>
         <w:t xml:space="preserve">Hình </w:t>
       </w:r>
-      <w:r>
-        <w:fldChar w:fldCharType="begin"/>
-      </w:r>
-      <w:r>
-        <w:instrText xml:space="preserve"> STYLEREF 1 \s </w:instrText>
-      </w:r>
-      <w:r>
-        <w:fldChar w:fldCharType="separate"/>
-      </w:r>
-      <w:r>
-        <w:rPr>
-          <w:noProof/>
-        </w:rPr>
-        <w:t>2</w:t>
-      </w:r>
-      <w:r>
-        <w:rPr>
-          <w:noProof/>
-        </w:rPr>
-        <w:fldChar w:fldCharType="end"/>
-      </w:r>
+      <w:fldSimple w:instr=" STYLEREF 1 \s ">
+        <w:r>
+          <w:rPr>
+            <w:noProof/>
+          </w:rPr>
+          <w:t>2</w:t>
+        </w:r>
+      </w:fldSimple>
       <w:r>
         <w:noBreakHyphen/>
       </w:r>
-      <w:r>
-        <w:fldChar w:fldCharType="begin"/>
-      </w:r>
-      <w:r>
-        <w:instrText xml:space="preserve"> SEQ Hình \* ARABIC \s 1 </w:instrText>
-      </w:r>
-      <w:r>
-        <w:fldChar w:fldCharType="separate"/>
-      </w:r>
-      <w:r>
-        <w:rPr>
-          <w:noProof/>
-        </w:rPr>
-        <w:t>22</w:t>
-      </w:r>
-      <w:r>
-        <w:rPr>
-          <w:noProof/>
-        </w:rPr>
-        <w:fldChar w:fldCharType="end"/>
-      </w:r>
+      <w:fldSimple w:instr=" SEQ Hình \* ARABIC \s 1 ">
+        <w:r>
+          <w:rPr>
+            <w:noProof/>
+          </w:rPr>
+          <w:t>22</w:t>
+        </w:r>
+      </w:fldSimple>
       <w:r>
         <w:t>: Mã hóa theo khối</w:t>
       </w:r>
@@ -6591,51 +5996,25 @@
       <w:r>
         <w:t xml:space="preserve">Hình </w:t>
       </w:r>
-      <w:r>
-        <w:fldChar w:fldCharType="begin"/>
-      </w:r>
-      <w:r>
-        <w:instrText xml:space="preserve"> STYLEREF 1 \s </w:instrText>
-      </w:r>
-      <w:r>
-        <w:fldChar w:fldCharType="separate"/>
-      </w:r>
-      <w:r>
-        <w:rPr>
-          <w:noProof/>
-        </w:rPr>
-        <w:t>2</w:t>
-      </w:r>
-      <w:r>
-        <w:rPr>
-          <w:noProof/>
-        </w:rPr>
-        <w:fldChar w:fldCharType="end"/>
-      </w:r>
+      <w:fldSimple w:instr=" STYLEREF 1 \s ">
+        <w:r>
+          <w:rPr>
+            <w:noProof/>
+          </w:rPr>
+          <w:t>2</w:t>
+        </w:r>
+      </w:fldSimple>
       <w:r>
         <w:noBreakHyphen/>
       </w:r>
-      <w:r>
-        <w:fldChar w:fldCharType="begin"/>
-      </w:r>
-      <w:r>
-        <w:instrText xml:space="preserve"> SEQ Hình \* ARABIC \s 1 </w:instrText>
-      </w:r>
-      <w:r>
-        <w:fldChar w:fldCharType="separate"/>
-      </w:r>
-      <w:r>
-        <w:rPr>
-          <w:noProof/>
-        </w:rPr>
-        <w:t>23</w:t>
-      </w:r>
-      <w:r>
-        <w:rPr>
-          <w:noProof/>
-        </w:rPr>
-        <w:fldChar w:fldCharType="end"/>
-      </w:r>
+      <w:fldSimple w:instr=" SEQ Hình \* ARABIC \s 1 ">
+        <w:r>
+          <w:rPr>
+            <w:noProof/>
+          </w:rPr>
+          <w:t>23</w:t>
+        </w:r>
+      </w:fldSimple>
       <w:r>
         <w:t>: Mã hóa kiểu chia bốn</w:t>
       </w:r>
@@ -6808,51 +6187,25 @@
       <w:r>
         <w:t xml:space="preserve">Hình </w:t>
       </w:r>
-      <w:r>
-        <w:fldChar w:fldCharType="begin"/>
-      </w:r>
-      <w:r>
-        <w:instrText xml:space="preserve"> STYLEREF 1 \s </w:instrText>
-      </w:r>
-      <w:r>
-        <w:fldChar w:fldCharType="separate"/>
-      </w:r>
-      <w:r>
-        <w:rPr>
-          <w:noProof/>
-        </w:rPr>
-        <w:t>2</w:t>
-      </w:r>
-      <w:r>
-        <w:rPr>
-          <w:noProof/>
-        </w:rPr>
-        <w:fldChar w:fldCharType="end"/>
-      </w:r>
+      <w:fldSimple w:instr=" STYLEREF 1 \s ">
+        <w:r>
+          <w:rPr>
+            <w:noProof/>
+          </w:rPr>
+          <w:t>2</w:t>
+        </w:r>
+      </w:fldSimple>
       <w:r>
         <w:noBreakHyphen/>
       </w:r>
-      <w:r>
-        <w:fldChar w:fldCharType="begin"/>
-      </w:r>
-      <w:r>
-        <w:instrText xml:space="preserve"> SEQ Hình \* ARABIC \s 1 </w:instrText>
-      </w:r>
-      <w:r>
-        <w:fldChar w:fldCharType="separate"/>
-      </w:r>
-      <w:r>
-        <w:rPr>
-          <w:noProof/>
-        </w:rPr>
-        <w:t>24</w:t>
-      </w:r>
-      <w:r>
-        <w:rPr>
-          <w:noProof/>
-        </w:rPr>
-        <w:fldChar w:fldCharType="end"/>
-      </w:r>
+      <w:fldSimple w:instr=" SEQ Hình \* ARABIC \s 1 ">
+        <w:r>
+          <w:rPr>
+            <w:noProof/>
+          </w:rPr>
+          <w:t>24</w:t>
+        </w:r>
+      </w:fldSimple>
       <w:r>
         <w:t>: Hệ quản trị CSDL phân cấp</w:t>
       </w:r>
@@ -6944,51 +6297,25 @@
       <w:r>
         <w:t xml:space="preserve">Hình </w:t>
       </w:r>
-      <w:r>
-        <w:fldChar w:fldCharType="begin"/>
-      </w:r>
-      <w:r>
-        <w:instrText xml:space="preserve"> STYLEREF 1 \s </w:instrText>
-      </w:r>
-      <w:r>
-        <w:fldChar w:fldCharType="separate"/>
-      </w:r>
-      <w:r>
-        <w:rPr>
-          <w:noProof/>
-        </w:rPr>
-        <w:t>2</w:t>
-      </w:r>
-      <w:r>
-        <w:rPr>
-          <w:noProof/>
-        </w:rPr>
-        <w:fldChar w:fldCharType="end"/>
-      </w:r>
+      <w:fldSimple w:instr=" STYLEREF 1 \s ">
+        <w:r>
+          <w:rPr>
+            <w:noProof/>
+          </w:rPr>
+          <w:t>2</w:t>
+        </w:r>
+      </w:fldSimple>
       <w:r>
         <w:noBreakHyphen/>
       </w:r>
-      <w:r>
-        <w:fldChar w:fldCharType="begin"/>
-      </w:r>
-      <w:r>
-        <w:instrText xml:space="preserve"> SEQ Hình \* ARABIC \s 1 </w:instrText>
-      </w:r>
-      <w:r>
-        <w:fldChar w:fldCharType="separate"/>
-      </w:r>
-      <w:r>
-        <w:rPr>
-          <w:noProof/>
-        </w:rPr>
-        <w:t>25</w:t>
-      </w:r>
-      <w:r>
-        <w:rPr>
-          <w:noProof/>
-        </w:rPr>
-        <w:fldChar w:fldCharType="end"/>
-      </w:r>
+      <w:fldSimple w:instr=" SEQ Hình \* ARABIC \s 1 ">
+        <w:r>
+          <w:rPr>
+            <w:noProof/>
+          </w:rPr>
+          <w:t>25</w:t>
+        </w:r>
+      </w:fldSimple>
       <w:r>
         <w:t>: Hệ quản trị CSDL mạng</w:t>
       </w:r>
@@ -7073,51 +6400,25 @@
       <w:r>
         <w:t xml:space="preserve">Hình </w:t>
       </w:r>
-      <w:r>
-        <w:fldChar w:fldCharType="begin"/>
-      </w:r>
-      <w:r>
-        <w:instrText xml:space="preserve"> STYLEREF 1 \s </w:instrText>
-      </w:r>
-      <w:r>
-        <w:fldChar w:fldCharType="separate"/>
-      </w:r>
-      <w:r>
-        <w:rPr>
-          <w:noProof/>
-        </w:rPr>
-        <w:t>2</w:t>
-      </w:r>
-      <w:r>
-        <w:rPr>
-          <w:noProof/>
-        </w:rPr>
-        <w:fldChar w:fldCharType="end"/>
-      </w:r>
+      <w:fldSimple w:instr=" STYLEREF 1 \s ">
+        <w:r>
+          <w:rPr>
+            <w:noProof/>
+          </w:rPr>
+          <w:t>2</w:t>
+        </w:r>
+      </w:fldSimple>
       <w:r>
         <w:noBreakHyphen/>
       </w:r>
-      <w:r>
-        <w:fldChar w:fldCharType="begin"/>
-      </w:r>
-      <w:r>
-        <w:instrText xml:space="preserve"> SEQ Hình \* ARABIC \s 1 </w:instrText>
-      </w:r>
-      <w:r>
-        <w:fldChar w:fldCharType="separate"/>
-      </w:r>
-      <w:r>
-        <w:rPr>
-          <w:noProof/>
-        </w:rPr>
-        <w:t>26</w:t>
-      </w:r>
-      <w:r>
-        <w:rPr>
-          <w:noProof/>
-        </w:rPr>
-        <w:fldChar w:fldCharType="end"/>
-      </w:r>
+      <w:fldSimple w:instr=" SEQ Hình \* ARABIC \s 1 ">
+        <w:r>
+          <w:rPr>
+            <w:noProof/>
+          </w:rPr>
+          <w:t>26</w:t>
+        </w:r>
+      </w:fldSimple>
       <w:r>
         <w:t>: Hệ quản trị CSDL quan hệ</w:t>
       </w:r>
@@ -7216,51 +6517,25 @@
       <w:r>
         <w:t xml:space="preserve">Hình </w:t>
       </w:r>
-      <w:r>
-        <w:fldChar w:fldCharType="begin"/>
-      </w:r>
-      <w:r>
-        <w:instrText xml:space="preserve"> STYLEREF 1 \s </w:instrText>
-      </w:r>
-      <w:r>
-        <w:fldChar w:fldCharType="separate"/>
-      </w:r>
-      <w:r>
-        <w:rPr>
-          <w:noProof/>
-        </w:rPr>
-        <w:t>2</w:t>
-      </w:r>
-      <w:r>
-        <w:rPr>
-          <w:noProof/>
-        </w:rPr>
-        <w:fldChar w:fldCharType="end"/>
-      </w:r>
+      <w:fldSimple w:instr=" STYLEREF 1 \s ">
+        <w:r>
+          <w:rPr>
+            <w:noProof/>
+          </w:rPr>
+          <w:t>2</w:t>
+        </w:r>
+      </w:fldSimple>
       <w:r>
         <w:noBreakHyphen/>
       </w:r>
-      <w:r>
-        <w:fldChar w:fldCharType="begin"/>
-      </w:r>
-      <w:r>
-        <w:instrText xml:space="preserve"> SEQ Hình \* ARABIC \s 1 </w:instrText>
-      </w:r>
-      <w:r>
-        <w:fldChar w:fldCharType="separate"/>
-      </w:r>
-      <w:r>
-        <w:rPr>
-          <w:noProof/>
-        </w:rPr>
-        <w:t>27</w:t>
-      </w:r>
-      <w:r>
-        <w:rPr>
-          <w:noProof/>
-        </w:rPr>
-        <w:fldChar w:fldCharType="end"/>
-      </w:r>
+      <w:fldSimple w:instr=" SEQ Hình \* ARABIC \s 1 ">
+        <w:r>
+          <w:rPr>
+            <w:noProof/>
+          </w:rPr>
+          <w:t>27</w:t>
+        </w:r>
+      </w:fldSimple>
       <w:r>
         <w:t>: Hệ quản trị CSDL dạng bảng</w:t>
       </w:r>
@@ -7304,7 +6579,16 @@
         <w:pStyle w:val="Heading2"/>
       </w:pPr>
       <w:r>
-        <w:t>CHUẨN OPENGIS</w:t>
+        <w:t>Chuẩn</w:t>
+      </w:r>
+      <w:r>
+        <w:t xml:space="preserve"> O</w:t>
+      </w:r>
+      <w:r>
+        <w:t>pen</w:t>
+      </w:r>
+      <w:r>
+        <w:t>GIS</w:t>
       </w:r>
     </w:p>
     <w:p>
@@ -7525,7 +6809,16 @@
       </w:pPr>
       <w:r>
         <w:lastRenderedPageBreak/>
-        <w:t>GIỚI THIỆU WEBGIS</w:t>
+        <w:t>Giới thiệu</w:t>
+      </w:r>
+      <w:r>
+        <w:t xml:space="preserve"> W</w:t>
+      </w:r>
+      <w:r>
+        <w:t>eb</w:t>
+      </w:r>
+      <w:r>
+        <w:t>GIS</w:t>
       </w:r>
     </w:p>
     <w:p>
@@ -9239,51 +8532,25 @@
         <w:lastRenderedPageBreak/>
         <w:t xml:space="preserve">Hình </w:t>
       </w:r>
-      <w:r>
-        <w:fldChar w:fldCharType="begin"/>
-      </w:r>
-      <w:r>
-        <w:instrText xml:space="preserve"> STYLEREF 1 \s </w:instrText>
-      </w:r>
-      <w:r>
-        <w:fldChar w:fldCharType="separate"/>
-      </w:r>
-      <w:r>
-        <w:rPr>
-          <w:noProof/>
-        </w:rPr>
-        <w:t>2</w:t>
-      </w:r>
-      <w:r>
-        <w:rPr>
-          <w:noProof/>
-        </w:rPr>
-        <w:fldChar w:fldCharType="end"/>
-      </w:r>
+      <w:fldSimple w:instr=" STYLEREF 1 \s ">
+        <w:r>
+          <w:rPr>
+            <w:noProof/>
+          </w:rPr>
+          <w:t>2</w:t>
+        </w:r>
+      </w:fldSimple>
       <w:r>
         <w:noBreakHyphen/>
       </w:r>
-      <w:r>
-        <w:fldChar w:fldCharType="begin"/>
-      </w:r>
-      <w:r>
-        <w:instrText xml:space="preserve"> SEQ Hình \* ARABIC \s 1 </w:instrText>
-      </w:r>
-      <w:r>
-        <w:fldChar w:fldCharType="separate"/>
-      </w:r>
-      <w:r>
-        <w:rPr>
-          <w:noProof/>
-        </w:rPr>
-        <w:t>28</w:t>
-      </w:r>
-      <w:r>
-        <w:rPr>
-          <w:noProof/>
-        </w:rPr>
-        <w:fldChar w:fldCharType="end"/>
-      </w:r>
+      <w:fldSimple w:instr=" SEQ Hình \* ARABIC \s 1 ">
+        <w:r>
+          <w:rPr>
+            <w:noProof/>
+          </w:rPr>
+          <w:t>28</w:t>
+        </w:r>
+      </w:fldSimple>
       <w:r>
         <w:t>: Mô hình WebGIS Server</w:t>
       </w:r>
@@ -10419,51 +9686,25 @@
       <w:r>
         <w:t xml:space="preserve">Hình </w:t>
       </w:r>
-      <w:r>
-        <w:fldChar w:fldCharType="begin"/>
-      </w:r>
-      <w:r>
-        <w:instrText xml:space="preserve"> STYLEREF 1 \s </w:instrText>
-      </w:r>
-      <w:r>
-        <w:fldChar w:fldCharType="separate"/>
-      </w:r>
-      <w:r>
-        <w:rPr>
-          <w:noProof/>
-        </w:rPr>
-        <w:t>2</w:t>
-      </w:r>
-      <w:r>
-        <w:rPr>
-          <w:noProof/>
-        </w:rPr>
-        <w:fldChar w:fldCharType="end"/>
-      </w:r>
+      <w:fldSimple w:instr=" STYLEREF 1 \s ">
+        <w:r>
+          <w:rPr>
+            <w:noProof/>
+          </w:rPr>
+          <w:t>2</w:t>
+        </w:r>
+      </w:fldSimple>
       <w:r>
         <w:noBreakHyphen/>
       </w:r>
-      <w:r>
-        <w:fldChar w:fldCharType="begin"/>
-      </w:r>
-      <w:r>
-        <w:instrText xml:space="preserve"> SEQ Hình \* ARABIC \s 1 </w:instrText>
-      </w:r>
-      <w:r>
-        <w:fldChar w:fldCharType="separate"/>
-      </w:r>
-      <w:r>
-        <w:rPr>
-          <w:noProof/>
-        </w:rPr>
-        <w:t>29</w:t>
-      </w:r>
-      <w:r>
-        <w:rPr>
-          <w:noProof/>
-        </w:rPr>
-        <w:fldChar w:fldCharType="end"/>
-      </w:r>
+      <w:fldSimple w:instr=" SEQ Hình \* ARABIC \s 1 ">
+        <w:r>
+          <w:rPr>
+            <w:noProof/>
+          </w:rPr>
+          <w:t>29</w:t>
+        </w:r>
+      </w:fldSimple>
       <w:r>
         <w:t>: Mô hình WebGIS Client</w:t>
       </w:r>
@@ -11188,51 +10429,25 @@
       <w:r>
         <w:t xml:space="preserve">Hình </w:t>
       </w:r>
-      <w:r>
-        <w:fldChar w:fldCharType="begin"/>
-      </w:r>
-      <w:r>
-        <w:instrText xml:space="preserve"> STYLEREF 1 \s </w:instrText>
-      </w:r>
-      <w:r>
-        <w:fldChar w:fldCharType="separate"/>
-      </w:r>
-      <w:r>
-        <w:rPr>
-          <w:noProof/>
-        </w:rPr>
-        <w:t>2</w:t>
-      </w:r>
-      <w:r>
-        <w:rPr>
-          <w:noProof/>
-        </w:rPr>
-        <w:fldChar w:fldCharType="end"/>
-      </w:r>
+      <w:fldSimple w:instr=" STYLEREF 1 \s ">
+        <w:r>
+          <w:rPr>
+            <w:noProof/>
+          </w:rPr>
+          <w:t>2</w:t>
+        </w:r>
+      </w:fldSimple>
       <w:r>
         <w:noBreakHyphen/>
       </w:r>
-      <w:r>
-        <w:fldChar w:fldCharType="begin"/>
-      </w:r>
-      <w:r>
-        <w:instrText xml:space="preserve"> SEQ Hình \* ARABIC \s 1 </w:instrText>
-      </w:r>
-      <w:r>
-        <w:fldChar w:fldCharType="separate"/>
-      </w:r>
-      <w:r>
-        <w:rPr>
-          <w:noProof/>
-        </w:rPr>
-        <w:t>30</w:t>
-      </w:r>
-      <w:r>
-        <w:rPr>
-          <w:noProof/>
-        </w:rPr>
-        <w:fldChar w:fldCharType="end"/>
-      </w:r>
+      <w:fldSimple w:instr=" SEQ Hình \* ARABIC \s 1 ">
+        <w:r>
+          <w:rPr>
+            <w:noProof/>
+          </w:rPr>
+          <w:t>30</w:t>
+        </w:r>
+      </w:fldSimple>
       <w:r>
         <w:t xml:space="preserve">: </w:t>
       </w:r>
@@ -12018,51 +11233,25 @@
       <w:r>
         <w:t xml:space="preserve">Hình </w:t>
       </w:r>
-      <w:r>
-        <w:fldChar w:fldCharType="begin"/>
-      </w:r>
-      <w:r>
-        <w:instrText xml:space="preserve"> STYLEREF 1 \s </w:instrText>
-      </w:r>
-      <w:r>
-        <w:fldChar w:fldCharType="separate"/>
-      </w:r>
-      <w:r>
-        <w:rPr>
-          <w:noProof/>
-        </w:rPr>
-        <w:t>2</w:t>
-      </w:r>
-      <w:r>
-        <w:rPr>
-          <w:noProof/>
-        </w:rPr>
-        <w:fldChar w:fldCharType="end"/>
-      </w:r>
+      <w:fldSimple w:instr=" STYLEREF 1 \s ">
+        <w:r>
+          <w:rPr>
+            <w:noProof/>
+          </w:rPr>
+          <w:t>2</w:t>
+        </w:r>
+      </w:fldSimple>
       <w:r>
         <w:noBreakHyphen/>
       </w:r>
-      <w:r>
-        <w:fldChar w:fldCharType="begin"/>
-      </w:r>
-      <w:r>
-        <w:instrText xml:space="preserve"> SEQ Hình \* ARABIC \s 1 </w:instrText>
-      </w:r>
-      <w:r>
-        <w:fldChar w:fldCharType="separate"/>
-      </w:r>
-      <w:r>
-        <w:rPr>
-          <w:noProof/>
-        </w:rPr>
-        <w:t>31</w:t>
-      </w:r>
-      <w:r>
-        <w:rPr>
-          <w:noProof/>
-        </w:rPr>
-        <w:fldChar w:fldCharType="end"/>
-      </w:r>
+      <w:fldSimple w:instr=" SEQ Hình \* ARABIC \s 1 ">
+        <w:r>
+          <w:rPr>
+            <w:noProof/>
+          </w:rPr>
+          <w:t>31</w:t>
+        </w:r>
+      </w:fldSimple>
       <w:r>
         <w:t xml:space="preserve">: </w:t>
       </w:r>
@@ -13280,51 +12469,25 @@
       <w:r>
         <w:t xml:space="preserve">Hình </w:t>
       </w:r>
-      <w:r>
-        <w:fldChar w:fldCharType="begin"/>
-      </w:r>
-      <w:r>
-        <w:instrText xml:space="preserve"> STYLEREF 1 \s </w:instrText>
-      </w:r>
-      <w:r>
-        <w:fldChar w:fldCharType="separate"/>
-      </w:r>
-      <w:r>
-        <w:rPr>
-          <w:noProof/>
-        </w:rPr>
-        <w:t>2</w:t>
-      </w:r>
-      <w:r>
-        <w:rPr>
-          <w:noProof/>
-        </w:rPr>
-        <w:fldChar w:fldCharType="end"/>
-      </w:r>
+      <w:fldSimple w:instr=" STYLEREF 1 \s ">
+        <w:r>
+          <w:rPr>
+            <w:noProof/>
+          </w:rPr>
+          <w:t>2</w:t>
+        </w:r>
+      </w:fldSimple>
       <w:r>
         <w:noBreakHyphen/>
       </w:r>
-      <w:r>
-        <w:fldChar w:fldCharType="begin"/>
-      </w:r>
-      <w:r>
-        <w:instrText xml:space="preserve"> SEQ Hình \* ARABIC \s 1 </w:instrText>
-      </w:r>
-      <w:r>
-        <w:fldChar w:fldCharType="separate"/>
-      </w:r>
-      <w:r>
-        <w:rPr>
-          <w:noProof/>
-        </w:rPr>
-        <w:t>32</w:t>
-      </w:r>
-      <w:r>
-        <w:rPr>
-          <w:noProof/>
-        </w:rPr>
-        <w:fldChar w:fldCharType="end"/>
-      </w:r>
+      <w:fldSimple w:instr=" SEQ Hình \* ARABIC \s 1 ">
+        <w:r>
+          <w:rPr>
+            <w:noProof/>
+          </w:rPr>
+          <w:t>32</w:t>
+        </w:r>
+      </w:fldSimple>
       <w:r>
         <w:t xml:space="preserve">: </w:t>
       </w:r>
@@ -13581,51 +12744,25 @@
       <w:r>
         <w:t xml:space="preserve">Hình </w:t>
       </w:r>
-      <w:r>
-        <w:fldChar w:fldCharType="begin"/>
-      </w:r>
-      <w:r>
-        <w:instrText xml:space="preserve"> STYLEREF 1 \s </w:instrText>
-      </w:r>
-      <w:r>
-        <w:fldChar w:fldCharType="separate"/>
-      </w:r>
-      <w:r>
-        <w:rPr>
-          <w:noProof/>
-        </w:rPr>
-        <w:t>2</w:t>
-      </w:r>
-      <w:r>
-        <w:rPr>
-          <w:noProof/>
-        </w:rPr>
-        <w:fldChar w:fldCharType="end"/>
-      </w:r>
+      <w:fldSimple w:instr=" STYLEREF 1 \s ">
+        <w:r>
+          <w:rPr>
+            <w:noProof/>
+          </w:rPr>
+          <w:t>2</w:t>
+        </w:r>
+      </w:fldSimple>
       <w:r>
         <w:noBreakHyphen/>
       </w:r>
-      <w:r>
-        <w:fldChar w:fldCharType="begin"/>
-      </w:r>
-      <w:r>
-        <w:instrText xml:space="preserve"> SEQ Hình \* ARABIC \s 1 </w:instrText>
-      </w:r>
-      <w:r>
-        <w:fldChar w:fldCharType="separate"/>
-      </w:r>
-      <w:r>
-        <w:rPr>
-          <w:noProof/>
-        </w:rPr>
-        <w:t>33</w:t>
-      </w:r>
-      <w:r>
-        <w:rPr>
-          <w:noProof/>
-        </w:rPr>
-        <w:fldChar w:fldCharType="end"/>
-      </w:r>
+      <w:fldSimple w:instr=" SEQ Hình \* ARABIC \s 1 ">
+        <w:r>
+          <w:rPr>
+            <w:noProof/>
+          </w:rPr>
+          <w:t>33</w:t>
+        </w:r>
+      </w:fldSimple>
       <w:r>
         <w:t>: Các sản phẩm của ESRI và mô hình triển khai của ESRI</w:t>
       </w:r>
@@ -14520,51 +13657,25 @@
       <w:r>
         <w:t xml:space="preserve">Hình </w:t>
       </w:r>
-      <w:r>
-        <w:fldChar w:fldCharType="begin"/>
-      </w:r>
-      <w:r>
-        <w:instrText xml:space="preserve"> STYLEREF 1 \s </w:instrText>
-      </w:r>
-      <w:r>
-        <w:fldChar w:fldCharType="separate"/>
-      </w:r>
-      <w:r>
-        <w:rPr>
-          <w:noProof/>
-        </w:rPr>
-        <w:t>2</w:t>
-      </w:r>
-      <w:r>
-        <w:rPr>
-          <w:noProof/>
-        </w:rPr>
-        <w:fldChar w:fldCharType="end"/>
-      </w:r>
+      <w:fldSimple w:instr=" STYLEREF 1 \s ">
+        <w:r>
+          <w:rPr>
+            <w:noProof/>
+          </w:rPr>
+          <w:t>2</w:t>
+        </w:r>
+      </w:fldSimple>
       <w:r>
         <w:noBreakHyphen/>
       </w:r>
-      <w:r>
-        <w:fldChar w:fldCharType="begin"/>
-      </w:r>
-      <w:r>
-        <w:instrText xml:space="preserve"> SEQ Hình \* ARABIC \s 1 </w:instrText>
-      </w:r>
-      <w:r>
-        <w:fldChar w:fldCharType="separate"/>
-      </w:r>
-      <w:r>
-        <w:rPr>
-          <w:noProof/>
-        </w:rPr>
-        <w:t>34</w:t>
-      </w:r>
-      <w:r>
-        <w:rPr>
-          <w:noProof/>
-        </w:rPr>
-        <w:fldChar w:fldCharType="end"/>
-      </w:r>
+      <w:fldSimple w:instr=" SEQ Hình \* ARABIC \s 1 ">
+        <w:r>
+          <w:rPr>
+            <w:noProof/>
+          </w:rPr>
+          <w:t>34</w:t>
+        </w:r>
+      </w:fldSimple>
       <w:r>
         <w:t>: Kiến trúc của các phần mềm nguồn mở</w:t>
       </w:r>
@@ -14608,7 +13719,22 @@
         <w:pStyle w:val="Heading2"/>
       </w:pPr>
       <w:r>
-        <w:t>HỆ QUẢN TRỊ CƠ SỞ DỮ LIỆU POSTGRESQL VÀ POSTGIS</w:t>
+        <w:t>Hệ quản trị cơ sở dữ liệu</w:t>
+      </w:r>
+      <w:r>
+        <w:t xml:space="preserve"> P</w:t>
+      </w:r>
+      <w:r>
+        <w:t>ostgreSQL và</w:t>
+      </w:r>
+      <w:r>
+        <w:t xml:space="preserve"> P</w:t>
+      </w:r>
+      <w:r>
+        <w:t>ost</w:t>
+      </w:r>
+      <w:r>
+        <w:t>GIS</w:t>
       </w:r>
     </w:p>
     <w:p>
@@ -14839,7 +13965,19 @@
         <w:pStyle w:val="Heading2"/>
       </w:pPr>
       <w:r>
-        <w:t>GIỚI THIỆU MÁY CHỦ GEOSERVER</w:t>
+        <w:t>Giới thiệu máy chủ</w:t>
+      </w:r>
+      <w:r>
+        <w:t xml:space="preserve"> G</w:t>
+      </w:r>
+      <w:r>
+        <w:t>eo</w:t>
+      </w:r>
+      <w:r>
+        <w:t>S</w:t>
+      </w:r>
+      <w:r>
+        <w:t>erver</w:t>
       </w:r>
     </w:p>
     <w:p>
@@ -14913,51 +14051,25 @@
       <w:r>
         <w:t xml:space="preserve">Hình </w:t>
       </w:r>
-      <w:r>
-        <w:fldChar w:fldCharType="begin"/>
-      </w:r>
-      <w:r>
-        <w:instrText xml:space="preserve"> STYLEREF 1 \s </w:instrText>
-      </w:r>
-      <w:r>
-        <w:fldChar w:fldCharType="separate"/>
-      </w:r>
-      <w:r>
-        <w:rPr>
-          <w:noProof/>
-        </w:rPr>
-        <w:t>2</w:t>
-      </w:r>
-      <w:r>
-        <w:rPr>
-          <w:noProof/>
-        </w:rPr>
-        <w:fldChar w:fldCharType="end"/>
-      </w:r>
+      <w:fldSimple w:instr=" STYLEREF 1 \s ">
+        <w:r>
+          <w:rPr>
+            <w:noProof/>
+          </w:rPr>
+          <w:t>2</w:t>
+        </w:r>
+      </w:fldSimple>
       <w:r>
         <w:noBreakHyphen/>
       </w:r>
-      <w:r>
-        <w:fldChar w:fldCharType="begin"/>
-      </w:r>
-      <w:r>
-        <w:instrText xml:space="preserve"> SEQ Hình \* ARABIC \s 1 </w:instrText>
-      </w:r>
-      <w:r>
-        <w:fldChar w:fldCharType="separate"/>
-      </w:r>
-      <w:r>
-        <w:rPr>
-          <w:noProof/>
-        </w:rPr>
-        <w:t>35</w:t>
-      </w:r>
-      <w:r>
-        <w:rPr>
-          <w:noProof/>
-        </w:rPr>
-        <w:fldChar w:fldCharType="end"/>
-      </w:r>
+      <w:fldSimple w:instr=" SEQ Hình \* ARABIC \s 1 ">
+        <w:r>
+          <w:rPr>
+            <w:noProof/>
+          </w:rPr>
+          <w:t>35</w:t>
+        </w:r>
+      </w:fldSimple>
       <w:r>
         <w:t>: Kiến trúc của GeoServer</w:t>
       </w:r>
@@ -14998,12 +14110,30 @@
       </w:pPr>
       <w:r>
         <w:lastRenderedPageBreak/>
-        <w:t>GIỚI THIỆU OPENLAYERS</w:t>
-      </w:r>
-    </w:p>
-    <w:p>
-      <w:r>
-        <w:t>OpenLayer là một bộ thư viện Javascript cho phép hiển thị bản đồ tại các ứng dụng web được sử dụng khá phổ biến ngày nay.</w:t>
+        <w:t>Giới thiệu</w:t>
+      </w:r>
+      <w:r>
+        <w:t xml:space="preserve"> O</w:t>
+      </w:r>
+      <w:r>
+        <w:t>pen</w:t>
+      </w:r>
+      <w:r>
+        <w:t>L</w:t>
+      </w:r>
+      <w:r>
+        <w:t>ayers</w:t>
+      </w:r>
+    </w:p>
+    <w:p>
+      <w:r>
+        <w:t>OpenLayer</w:t>
+      </w:r>
+      <w:r>
+        <w:t>s</w:t>
+      </w:r>
+      <w:r>
+        <w:t xml:space="preserve"> là một bộ thư viện Javascript cho phép hiển thị bản đồ tại các ứng dụng web được sử dụng khá phổ biến ngày nay.</w:t>
       </w:r>
     </w:p>
     <w:p>
@@ -15134,51 +14264,25 @@
       <w:r>
         <w:t xml:space="preserve">Hình </w:t>
       </w:r>
-      <w:r>
-        <w:fldChar w:fldCharType="begin"/>
-      </w:r>
-      <w:r>
-        <w:instrText xml:space="preserve"> STYLEREF 1 \s </w:instrText>
-      </w:r>
-      <w:r>
-        <w:fldChar w:fldCharType="separate"/>
-      </w:r>
-      <w:r>
-        <w:rPr>
-          <w:noProof/>
-        </w:rPr>
-        <w:t>2</w:t>
-      </w:r>
-      <w:r>
-        <w:rPr>
-          <w:noProof/>
-        </w:rPr>
-        <w:fldChar w:fldCharType="end"/>
-      </w:r>
+      <w:fldSimple w:instr=" STYLEREF 1 \s ">
+        <w:r>
+          <w:rPr>
+            <w:noProof/>
+          </w:rPr>
+          <w:t>2</w:t>
+        </w:r>
+      </w:fldSimple>
       <w:r>
         <w:noBreakHyphen/>
       </w:r>
-      <w:r>
-        <w:fldChar w:fldCharType="begin"/>
-      </w:r>
-      <w:r>
-        <w:instrText xml:space="preserve"> SEQ Hình \* ARABIC \s 1 </w:instrText>
-      </w:r>
-      <w:r>
-        <w:fldChar w:fldCharType="separate"/>
-      </w:r>
-      <w:r>
-        <w:rPr>
-          <w:noProof/>
-        </w:rPr>
-        <w:t>36</w:t>
-      </w:r>
-      <w:r>
-        <w:rPr>
-          <w:noProof/>
-        </w:rPr>
-        <w:fldChar w:fldCharType="end"/>
-      </w:r>
+      <w:fldSimple w:instr=" SEQ Hình \* ARABIC \s 1 ">
+        <w:r>
+          <w:rPr>
+            <w:noProof/>
+          </w:rPr>
+          <w:t>36</w:t>
+        </w:r>
+      </w:fldSimple>
       <w:r>
         <w:t>: OpenLayers có thể giao tiếp thông qua nhiều giao thức</w:t>
       </w:r>
@@ -15202,7 +14306,7 @@
       </w:pPr>
       <w:r>
         <w:lastRenderedPageBreak/>
-        <w:t>NỘI DUNG VÀ KẾT QUẢ THỰC HIỆN</w:t>
+        <w:t>Nội dung và Kết quả thực hiện</w:t>
       </w:r>
     </w:p>
     <w:p>
@@ -15210,7 +14314,7 @@
         <w:pStyle w:val="Heading2"/>
       </w:pPr>
       <w:r>
-        <w:t>ĐẶC TẢ YÊU CẦU HỆ THỐNG</w:t>
+        <w:t>Đặc tả yêu cầu hệ thống</w:t>
       </w:r>
     </w:p>
     <w:p>
@@ -15853,51 +14957,25 @@
       <w:r>
         <w:t xml:space="preserve">Bảng </w:t>
       </w:r>
-      <w:r>
-        <w:fldChar w:fldCharType="begin"/>
-      </w:r>
-      <w:r>
-        <w:instrText xml:space="preserve"> STYLEREF 1 \s </w:instrText>
-      </w:r>
-      <w:r>
-        <w:fldChar w:fldCharType="separate"/>
-      </w:r>
-      <w:r>
-        <w:rPr>
-          <w:noProof/>
-        </w:rPr>
-        <w:t>3</w:t>
-      </w:r>
-      <w:r>
-        <w:rPr>
-          <w:noProof/>
-        </w:rPr>
-        <w:fldChar w:fldCharType="end"/>
-      </w:r>
+      <w:fldSimple w:instr=" STYLEREF 1 \s ">
+        <w:r>
+          <w:rPr>
+            <w:noProof/>
+          </w:rPr>
+          <w:t>3</w:t>
+        </w:r>
+      </w:fldSimple>
       <w:r>
         <w:noBreakHyphen/>
       </w:r>
-      <w:r>
-        <w:fldChar w:fldCharType="begin"/>
-      </w:r>
-      <w:r>
-        <w:instrText xml:space="preserve"> SEQ Bảng \* ARABIC \s 1 </w:instrText>
-      </w:r>
-      <w:r>
-        <w:fldChar w:fldCharType="separate"/>
-      </w:r>
-      <w:r>
-        <w:rPr>
-          <w:noProof/>
-        </w:rPr>
-        <w:t>1</w:t>
-      </w:r>
-      <w:r>
-        <w:rPr>
-          <w:noProof/>
-        </w:rPr>
-        <w:fldChar w:fldCharType="end"/>
-      </w:r>
+      <w:fldSimple w:instr=" SEQ Bảng \* ARABIC \s 1 ">
+        <w:r>
+          <w:rPr>
+            <w:noProof/>
+          </w:rPr>
+          <w:t>1</w:t>
+        </w:r>
+      </w:fldSimple>
       <w:r>
         <w:t>: Yêu cầu chức năng</w:t>
       </w:r>
@@ -17939,51 +17017,25 @@
       <w:r>
         <w:t xml:space="preserve">Bảng </w:t>
       </w:r>
-      <w:r>
-        <w:fldChar w:fldCharType="begin"/>
-      </w:r>
-      <w:r>
-        <w:instrText xml:space="preserve"> STYLEREF 1 \s </w:instrText>
-      </w:r>
-      <w:r>
-        <w:fldChar w:fldCharType="separate"/>
-      </w:r>
-      <w:r>
-        <w:rPr>
-          <w:noProof/>
-        </w:rPr>
-        <w:t>3</w:t>
-      </w:r>
-      <w:r>
-        <w:rPr>
-          <w:noProof/>
-        </w:rPr>
-        <w:fldChar w:fldCharType="end"/>
-      </w:r>
+      <w:fldSimple w:instr=" STYLEREF 1 \s ">
+        <w:r>
+          <w:rPr>
+            <w:noProof/>
+          </w:rPr>
+          <w:t>3</w:t>
+        </w:r>
+      </w:fldSimple>
       <w:r>
         <w:noBreakHyphen/>
       </w:r>
-      <w:r>
-        <w:fldChar w:fldCharType="begin"/>
-      </w:r>
-      <w:r>
-        <w:instrText xml:space="preserve"> SEQ Bảng \* ARABIC \s 1 </w:instrText>
-      </w:r>
-      <w:r>
-        <w:fldChar w:fldCharType="separate"/>
-      </w:r>
-      <w:r>
-        <w:rPr>
-          <w:noProof/>
-        </w:rPr>
-        <w:t>2</w:t>
-      </w:r>
-      <w:r>
-        <w:rPr>
-          <w:noProof/>
-        </w:rPr>
-        <w:fldChar w:fldCharType="end"/>
-      </w:r>
+      <w:fldSimple w:instr=" SEQ Bảng \* ARABIC \s 1 ">
+        <w:r>
+          <w:rPr>
+            <w:noProof/>
+          </w:rPr>
+          <w:t>2</w:t>
+        </w:r>
+      </w:fldSimple>
       <w:r>
         <w:t>: Yêu cầu các lớp dữ liệu</w:t>
       </w:r>
@@ -17994,7 +17046,7 @@
       </w:pPr>
       <w:r>
         <w:lastRenderedPageBreak/>
-        <w:t>PHÂN TÍCH HỆ THỐNG</w:t>
+        <w:t>Phân tích hệ thống</w:t>
       </w:r>
     </w:p>
     <w:p>
@@ -18070,51 +17122,25 @@
       <w:r>
         <w:t xml:space="preserve">Hình </w:t>
       </w:r>
-      <w:r>
-        <w:fldChar w:fldCharType="begin"/>
-      </w:r>
-      <w:r>
-        <w:instrText xml:space="preserve"> STYLEREF 1 \s </w:instrText>
-      </w:r>
-      <w:r>
-        <w:fldChar w:fldCharType="separate"/>
-      </w:r>
-      <w:r>
-        <w:rPr>
-          <w:noProof/>
-        </w:rPr>
-        <w:t>3</w:t>
-      </w:r>
-      <w:r>
-        <w:rPr>
-          <w:noProof/>
-        </w:rPr>
-        <w:fldChar w:fldCharType="end"/>
-      </w:r>
+      <w:fldSimple w:instr=" STYLEREF 1 \s ">
+        <w:r>
+          <w:rPr>
+            <w:noProof/>
+          </w:rPr>
+          <w:t>3</w:t>
+        </w:r>
+      </w:fldSimple>
       <w:r>
         <w:noBreakHyphen/>
       </w:r>
-      <w:r>
-        <w:fldChar w:fldCharType="begin"/>
-      </w:r>
-      <w:r>
-        <w:instrText xml:space="preserve"> SEQ Hình \* ARABIC \s 1 </w:instrText>
-      </w:r>
-      <w:r>
-        <w:fldChar w:fldCharType="separate"/>
-      </w:r>
-      <w:r>
-        <w:rPr>
-          <w:noProof/>
-        </w:rPr>
-        <w:t>1</w:t>
-      </w:r>
-      <w:r>
-        <w:rPr>
-          <w:noProof/>
-        </w:rPr>
-        <w:fldChar w:fldCharType="end"/>
-      </w:r>
+      <w:fldSimple w:instr=" SEQ Hình \* ARABIC \s 1 ">
+        <w:r>
+          <w:rPr>
+            <w:noProof/>
+          </w:rPr>
+          <w:t>1</w:t>
+        </w:r>
+      </w:fldSimple>
       <w:r>
         <w:t>: Quản trị hệ thống</w:t>
       </w:r>
@@ -18185,51 +17211,25 @@
       <w:r>
         <w:t xml:space="preserve">Hình </w:t>
       </w:r>
-      <w:r>
-        <w:fldChar w:fldCharType="begin"/>
-      </w:r>
-      <w:r>
-        <w:instrText xml:space="preserve"> STYLEREF 1 \s </w:instrText>
-      </w:r>
-      <w:r>
-        <w:fldChar w:fldCharType="separate"/>
-      </w:r>
-      <w:r>
-        <w:rPr>
-          <w:noProof/>
-        </w:rPr>
-        <w:t>3</w:t>
-      </w:r>
-      <w:r>
-        <w:rPr>
-          <w:noProof/>
-        </w:rPr>
-        <w:fldChar w:fldCharType="end"/>
-      </w:r>
+      <w:fldSimple w:instr=" STYLEREF 1 \s ">
+        <w:r>
+          <w:rPr>
+            <w:noProof/>
+          </w:rPr>
+          <w:t>3</w:t>
+        </w:r>
+      </w:fldSimple>
       <w:r>
         <w:noBreakHyphen/>
       </w:r>
-      <w:r>
-        <w:fldChar w:fldCharType="begin"/>
-      </w:r>
-      <w:r>
-        <w:instrText xml:space="preserve"> SEQ Hình \* ARABIC \s 1 </w:instrText>
-      </w:r>
-      <w:r>
-        <w:fldChar w:fldCharType="separate"/>
-      </w:r>
-      <w:r>
-        <w:rPr>
-          <w:noProof/>
-        </w:rPr>
-        <w:t>2</w:t>
-      </w:r>
-      <w:r>
-        <w:rPr>
-          <w:noProof/>
-        </w:rPr>
-        <w:fldChar w:fldCharType="end"/>
-      </w:r>
+      <w:fldSimple w:instr=" SEQ Hình \* ARABIC \s 1 ">
+        <w:r>
+          <w:rPr>
+            <w:noProof/>
+          </w:rPr>
+          <w:t>2</w:t>
+        </w:r>
+      </w:fldSimple>
       <w:r>
         <w:t>: Quản lý và khai thác</w:t>
       </w:r>
@@ -18300,51 +17300,25 @@
       <w:r>
         <w:t xml:space="preserve">Hình </w:t>
       </w:r>
-      <w:r>
-        <w:fldChar w:fldCharType="begin"/>
-      </w:r>
-      <w:r>
-        <w:instrText xml:space="preserve"> STYLEREF 1 \s </w:instrText>
-      </w:r>
-      <w:r>
-        <w:fldChar w:fldCharType="separate"/>
-      </w:r>
-      <w:r>
-        <w:rPr>
-          <w:noProof/>
-        </w:rPr>
-        <w:t>3</w:t>
-      </w:r>
-      <w:r>
-        <w:rPr>
-          <w:noProof/>
-        </w:rPr>
-        <w:fldChar w:fldCharType="end"/>
-      </w:r>
+      <w:fldSimple w:instr=" STYLEREF 1 \s ">
+        <w:r>
+          <w:rPr>
+            <w:noProof/>
+          </w:rPr>
+          <w:t>3</w:t>
+        </w:r>
+      </w:fldSimple>
       <w:r>
         <w:noBreakHyphen/>
       </w:r>
-      <w:r>
-        <w:fldChar w:fldCharType="begin"/>
-      </w:r>
-      <w:r>
-        <w:instrText xml:space="preserve"> SEQ Hình \* ARABIC \s 1 </w:instrText>
-      </w:r>
-      <w:r>
-        <w:fldChar w:fldCharType="separate"/>
-      </w:r>
-      <w:r>
-        <w:rPr>
-          <w:noProof/>
-        </w:rPr>
-        <w:t>3</w:t>
-      </w:r>
-      <w:r>
-        <w:rPr>
-          <w:noProof/>
-        </w:rPr>
-        <w:fldChar w:fldCharType="end"/>
-      </w:r>
+      <w:fldSimple w:instr=" SEQ Hình \* ARABIC \s 1 ">
+        <w:r>
+          <w:rPr>
+            <w:noProof/>
+          </w:rPr>
+          <w:t>3</w:t>
+        </w:r>
+      </w:fldSimple>
       <w:r>
         <w:t>: Lập báo cáo thống kê</w:t>
       </w:r>
@@ -18423,51 +17397,25 @@
       <w:r>
         <w:t xml:space="preserve">Hình </w:t>
       </w:r>
-      <w:r>
-        <w:fldChar w:fldCharType="begin"/>
-      </w:r>
-      <w:r>
-        <w:instrText xml:space="preserve"> STYLEREF 1 \s </w:instrText>
-      </w:r>
-      <w:r>
-        <w:fldChar w:fldCharType="separate"/>
-      </w:r>
-      <w:r>
-        <w:rPr>
-          <w:noProof/>
-        </w:rPr>
-        <w:t>3</w:t>
-      </w:r>
-      <w:r>
-        <w:rPr>
-          <w:noProof/>
-        </w:rPr>
-        <w:fldChar w:fldCharType="end"/>
-      </w:r>
+      <w:fldSimple w:instr=" STYLEREF 1 \s ">
+        <w:r>
+          <w:rPr>
+            <w:noProof/>
+          </w:rPr>
+          <w:t>3</w:t>
+        </w:r>
+      </w:fldSimple>
       <w:r>
         <w:noBreakHyphen/>
       </w:r>
-      <w:r>
-        <w:fldChar w:fldCharType="begin"/>
-      </w:r>
-      <w:r>
-        <w:instrText xml:space="preserve"> SEQ Hình \* ARABIC \s 1 </w:instrText>
-      </w:r>
-      <w:r>
-        <w:fldChar w:fldCharType="separate"/>
-      </w:r>
-      <w:r>
-        <w:rPr>
-          <w:noProof/>
-        </w:rPr>
-        <w:t>4</w:t>
-      </w:r>
-      <w:r>
-        <w:rPr>
-          <w:noProof/>
-        </w:rPr>
-        <w:fldChar w:fldCharType="end"/>
-      </w:r>
+      <w:fldSimple w:instr=" SEQ Hình \* ARABIC \s 1 ">
+        <w:r>
+          <w:rPr>
+            <w:noProof/>
+          </w:rPr>
+          <w:t>4</w:t>
+        </w:r>
+      </w:fldSimple>
       <w:r>
         <w:t>: Sơ đồ lớp</w:t>
       </w:r>
@@ -18477,7 +17425,12 @@
         <w:pStyle w:val="Heading2"/>
       </w:pPr>
       <w:r>
-        <w:t>PHÂN TÍCH THIẾT KẾ CHƯƠNG TRÌNH</w:t>
+        <w:t>Phân tích thiết kế ch</w:t>
+      </w:r>
+      <w:bookmarkStart w:id="14" w:name="_GoBack"/>
+      <w:bookmarkEnd w:id="14"/>
+      <w:r>
+        <w:t>ương trình</w:t>
       </w:r>
     </w:p>
     <w:p/>
@@ -18486,7 +17439,7 @@
         <w:pStyle w:val="Heading2"/>
       </w:pPr>
       <w:r>
-        <w:t>DEMO</w:t>
+        <w:t>Demo</w:t>
       </w:r>
     </w:p>
     <w:p/>
@@ -18506,11 +17459,9 @@
       <w:pPr>
         <w:pStyle w:val="Heading1"/>
       </w:pPr>
-      <w:bookmarkStart w:id="14" w:name="_GoBack"/>
-      <w:bookmarkEnd w:id="14"/>
       <w:r>
         <w:lastRenderedPageBreak/>
-        <w:t>KẾT LUẬN VÀ HƯỚNG PHÁT TRIỂN</w:t>
+        <w:t>Kết luận và Hướng phát triển</w:t>
       </w:r>
     </w:p>
     <w:p/>
@@ -18532,7 +17483,7 @@
       </w:pPr>
       <w:r>
         <w:lastRenderedPageBreak/>
-        <w:t>TÀI LIỆU THAM KHẢO</w:t>
+        <w:t>Tài liệu tham khảo</w:t>
       </w:r>
     </w:p>
     <w:p/>
@@ -18590,6 +17541,10 @@
       <w:pBdr>
         <w:top w:val="single" w:sz="18" w:space="1" w:color="7F7F7F" w:themeColor="text1" w:themeTint="80"/>
       </w:pBdr>
+      <w:tabs>
+        <w:tab w:val="clear" w:pos="9360"/>
+        <w:tab w:val="right" w:pos="9072"/>
+      </w:tabs>
     </w:pPr>
     <w:r>
       <w:tab/>
@@ -18602,7 +17557,7 @@
         <w:rPr>
           <w:noProof/>
         </w:rPr>
-        <w:t>TÓM TẮT</w:t>
+        <w:t>Tóm tắt</w:t>
       </w:r>
     </w:fldSimple>
     <w:r>
@@ -18641,6 +17596,10 @@
       <w:pBdr>
         <w:top w:val="single" w:sz="18" w:space="1" w:color="7F7F7F" w:themeColor="text1" w:themeTint="80"/>
       </w:pBdr>
+      <w:tabs>
+        <w:tab w:val="clear" w:pos="9360"/>
+        <w:tab w:val="right" w:pos="9072"/>
+      </w:tabs>
     </w:pPr>
     <w:r>
       <w:tab/>
@@ -18653,7 +17612,7 @@
         <w:rPr>
           <w:noProof/>
         </w:rPr>
-        <w:t>NỘI DUNG VÀ KẾT QUẢ THỰC HIỆN</w:t>
+        <w:t>Nội dung và Kết quả thực hiện</w:t>
       </w:r>
     </w:fldSimple>
     <w:r>
@@ -18692,6 +17651,10 @@
       <w:pBdr>
         <w:top w:val="single" w:sz="18" w:space="1" w:color="7F7F7F" w:themeColor="text1" w:themeTint="80"/>
       </w:pBdr>
+      <w:tabs>
+        <w:tab w:val="clear" w:pos="9360"/>
+        <w:tab w:val="right" w:pos="9072"/>
+      </w:tabs>
     </w:pPr>
     <w:r>
       <w:tab/>
@@ -18732,6 +17695,10 @@
       <w:pBdr>
         <w:top w:val="single" w:sz="18" w:space="1" w:color="7F7F7F" w:themeColor="text1" w:themeTint="80"/>
       </w:pBdr>
+      <w:tabs>
+        <w:tab w:val="clear" w:pos="9360"/>
+        <w:tab w:val="right" w:pos="9072"/>
+      </w:tabs>
     </w:pPr>
     <w:r>
       <w:tab/>
@@ -18772,6 +17739,10 @@
       <w:pBdr>
         <w:top w:val="single" w:sz="18" w:space="1" w:color="7F7F7F" w:themeColor="text1" w:themeTint="80"/>
       </w:pBdr>
+      <w:tabs>
+        <w:tab w:val="clear" w:pos="9360"/>
+        <w:tab w:val="right" w:pos="9072"/>
+      </w:tabs>
     </w:pPr>
     <w:r>
       <w:tab/>
@@ -18853,7 +17824,7 @@
         <w:rPr>
           <w:noProof/>
         </w:rPr>
-        <w:t>DEMO</w:t>
+        <w:t>Demo</w:t>
       </w:r>
     </w:fldSimple>
   </w:p>
@@ -21430,12 +20401,12 @@
   <w:abstractNum w:abstractNumId="23">
     <w:nsid w:val="4A642EBE"/>
     <w:multiLevelType w:val="multilevel"/>
-    <w:tmpl w:val="762266C6"/>
+    <w:tmpl w:val="DD84CF96"/>
     <w:lvl w:ilvl="0">
       <w:start w:val="1"/>
       <w:numFmt w:val="decimal"/>
       <w:pStyle w:val="Heading1"/>
-      <w:lvlText w:val="CHƯƠNG %1:"/>
+      <w:lvlText w:val="Chương %1:"/>
       <w:lvlJc w:val="left"/>
       <w:pPr>
         <w:ind w:left="432" w:hanging="432"/>
@@ -24479,7 +23450,7 @@
     <w:link w:val="Heading1Char"/>
     <w:uiPriority w:val="9"/>
     <w:qFormat/>
-    <w:rsid w:val="00DF46B9"/>
+    <w:rsid w:val="004C2085"/>
     <w:pPr>
       <w:keepNext/>
       <w:keepLines/>
@@ -24493,6 +23464,7 @@
       <w:rFonts w:eastAsiaTheme="majorEastAsia" w:cstheme="majorBidi"/>
       <w:b/>
       <w:bCs/>
+      <w:caps/>
       <w:sz w:val="28"/>
       <w:szCs w:val="28"/>
     </w:rPr>
@@ -24505,7 +23477,7 @@
     <w:uiPriority w:val="9"/>
     <w:unhideWhenUsed/>
     <w:qFormat/>
-    <w:rsid w:val="00DF46B9"/>
+    <w:rsid w:val="004C2085"/>
     <w:pPr>
       <w:keepNext/>
       <w:keepLines/>
@@ -24520,6 +23492,7 @@
       <w:rFonts w:eastAsiaTheme="majorEastAsia" w:cstheme="majorBidi"/>
       <w:b/>
       <w:bCs/>
+      <w:caps/>
       <w:szCs w:val="26"/>
     </w:rPr>
   </w:style>
@@ -24633,7 +23606,7 @@
     <w:uiPriority w:val="9"/>
     <w:unhideWhenUsed/>
     <w:qFormat/>
-    <w:rsid w:val="00AD2F07"/>
+    <w:rsid w:val="00707E96"/>
     <w:pPr>
       <w:keepNext/>
       <w:keepLines/>
@@ -24649,6 +23622,7 @@
       <w:rFonts w:eastAsiaTheme="majorEastAsia" w:cstheme="majorBidi"/>
       <w:b/>
       <w:iCs/>
+      <w:caps/>
       <w:sz w:val="28"/>
     </w:rPr>
   </w:style>
@@ -24740,11 +23714,12 @@
     <w:basedOn w:val="DefaultParagraphFont"/>
     <w:link w:val="Heading1"/>
     <w:uiPriority w:val="9"/>
-    <w:rsid w:val="00DF46B9"/>
+    <w:rsid w:val="004C2085"/>
     <w:rPr>
       <w:rFonts w:ascii="Times New Roman" w:eastAsiaTheme="majorEastAsia" w:hAnsi="Times New Roman" w:cstheme="majorBidi"/>
       <w:b/>
       <w:bCs/>
+      <w:caps/>
       <w:sz w:val="28"/>
       <w:szCs w:val="28"/>
     </w:rPr>
@@ -24754,11 +23729,12 @@
     <w:basedOn w:val="DefaultParagraphFont"/>
     <w:link w:val="Heading2"/>
     <w:uiPriority w:val="9"/>
-    <w:rsid w:val="00DF46B9"/>
+    <w:rsid w:val="004C2085"/>
     <w:rPr>
       <w:rFonts w:ascii="Times New Roman" w:eastAsiaTheme="majorEastAsia" w:hAnsi="Times New Roman" w:cstheme="majorBidi"/>
       <w:b/>
       <w:bCs/>
+      <w:caps/>
       <w:sz w:val="26"/>
       <w:szCs w:val="26"/>
     </w:rPr>
@@ -24822,11 +23798,12 @@
     <w:basedOn w:val="DefaultParagraphFont"/>
     <w:link w:val="Heading7"/>
     <w:uiPriority w:val="9"/>
-    <w:rsid w:val="00AD2F07"/>
+    <w:rsid w:val="00707E96"/>
     <w:rPr>
       <w:rFonts w:ascii="Times New Roman" w:eastAsiaTheme="majorEastAsia" w:hAnsi="Times New Roman" w:cstheme="majorBidi"/>
       <w:b/>
       <w:iCs/>
+      <w:caps/>
       <w:sz w:val="28"/>
     </w:rPr>
   </w:style>
@@ -25301,7 +24278,7 @@
     <w:link w:val="Heading1Char"/>
     <w:uiPriority w:val="9"/>
     <w:qFormat/>
-    <w:rsid w:val="00DF46B9"/>
+    <w:rsid w:val="004C2085"/>
     <w:pPr>
       <w:keepNext/>
       <w:keepLines/>
@@ -25315,6 +24292,7 @@
       <w:rFonts w:eastAsiaTheme="majorEastAsia" w:cstheme="majorBidi"/>
       <w:b/>
       <w:bCs/>
+      <w:caps/>
       <w:sz w:val="28"/>
       <w:szCs w:val="28"/>
     </w:rPr>
@@ -25327,7 +24305,7 @@
     <w:uiPriority w:val="9"/>
     <w:unhideWhenUsed/>
     <w:qFormat/>
-    <w:rsid w:val="00DF46B9"/>
+    <w:rsid w:val="004C2085"/>
     <w:pPr>
       <w:keepNext/>
       <w:keepLines/>
@@ -25342,6 +24320,7 @@
       <w:rFonts w:eastAsiaTheme="majorEastAsia" w:cstheme="majorBidi"/>
       <w:b/>
       <w:bCs/>
+      <w:caps/>
       <w:szCs w:val="26"/>
     </w:rPr>
   </w:style>
@@ -25455,7 +24434,7 @@
     <w:uiPriority w:val="9"/>
     <w:unhideWhenUsed/>
     <w:qFormat/>
-    <w:rsid w:val="00AD2F07"/>
+    <w:rsid w:val="00707E96"/>
     <w:pPr>
       <w:keepNext/>
       <w:keepLines/>
@@ -25471,6 +24450,7 @@
       <w:rFonts w:eastAsiaTheme="majorEastAsia" w:cstheme="majorBidi"/>
       <w:b/>
       <w:iCs/>
+      <w:caps/>
       <w:sz w:val="28"/>
     </w:rPr>
   </w:style>
@@ -25562,11 +24542,12 @@
     <w:basedOn w:val="DefaultParagraphFont"/>
     <w:link w:val="Heading1"/>
     <w:uiPriority w:val="9"/>
-    <w:rsid w:val="00DF46B9"/>
+    <w:rsid w:val="004C2085"/>
     <w:rPr>
       <w:rFonts w:ascii="Times New Roman" w:eastAsiaTheme="majorEastAsia" w:hAnsi="Times New Roman" w:cstheme="majorBidi"/>
       <w:b/>
       <w:bCs/>
+      <w:caps/>
       <w:sz w:val="28"/>
       <w:szCs w:val="28"/>
     </w:rPr>
@@ -25576,11 +24557,12 @@
     <w:basedOn w:val="DefaultParagraphFont"/>
     <w:link w:val="Heading2"/>
     <w:uiPriority w:val="9"/>
-    <w:rsid w:val="00DF46B9"/>
+    <w:rsid w:val="004C2085"/>
     <w:rPr>
       <w:rFonts w:ascii="Times New Roman" w:eastAsiaTheme="majorEastAsia" w:hAnsi="Times New Roman" w:cstheme="majorBidi"/>
       <w:b/>
       <w:bCs/>
+      <w:caps/>
       <w:sz w:val="26"/>
       <w:szCs w:val="26"/>
     </w:rPr>
@@ -25644,11 +24626,12 @@
     <w:basedOn w:val="DefaultParagraphFont"/>
     <w:link w:val="Heading7"/>
     <w:uiPriority w:val="9"/>
-    <w:rsid w:val="00AD2F07"/>
+    <w:rsid w:val="00707E96"/>
     <w:rPr>
       <w:rFonts w:ascii="Times New Roman" w:eastAsiaTheme="majorEastAsia" w:hAnsi="Times New Roman" w:cstheme="majorBidi"/>
       <w:b/>
       <w:iCs/>
+      <w:caps/>
       <w:sz w:val="28"/>
     </w:rPr>
   </w:style>
@@ -26370,7 +25353,7 @@
 </file>
 
 <file path=customXml/itemProps1.xml><?xml version="1.0" encoding="utf-8"?>
-<ds:datastoreItem xmlns:ds="http://schemas.openxmlformats.org/officeDocument/2006/customXml" ds:itemID="{7EB53A24-92C2-4DF1-975E-091D5C16CDB5}">
+<ds:datastoreItem xmlns:ds="http://schemas.openxmlformats.org/officeDocument/2006/customXml" ds:itemID="{FE57A1C1-1B4F-4060-8304-0E6E7D009216}">
   <ds:schemaRefs>
     <ds:schemaRef ds:uri="http://schemas.openxmlformats.org/officeDocument/2006/bibliography"/>
   </ds:schemaRefs>

</xml_diff>